<commit_message>
add pca, extra_trees and recursive
</commit_message>
<xml_diff>
--- a/AI Exam Process Steps with Functions.docx
+++ b/AI Exam Process Steps with Functions.docx
@@ -31,6 +31,78 @@
     </w:p>
     <w:p>
       <w:pPr>
+        <w:rPr>
+          <w:rFonts w:ascii="Raleway" w:hAnsi="Raleway"/>
+          <w:lang w:val="en-US"/>
+        </w:rPr>
+      </w:pPr>
+      <w:r>
+        <w:rPr>
+          <w:rFonts w:ascii="Raleway" w:hAnsi="Raleway"/>
+          <w:noProof/>
+          <w:lang w:val="en-US"/>
+        </w:rPr>
+        <w:drawing>
+          <wp:inline distT="0" distB="0" distL="0" distR="0" wp14:anchorId="47B1C47D" wp14:editId="59029215">
+            <wp:extent cx="4926597" cy="2324911"/>
+            <wp:effectExtent l="0" t="0" r="1270" b="0"/>
+            <wp:docPr id="2" name="Picture 2" descr="A close up of a device&#10;&#10;Description automatically generated"/>
+            <wp:cNvGraphicFramePr>
+              <a:graphicFrameLocks xmlns:a="http://schemas.openxmlformats.org/drawingml/2006/main" noChangeAspect="1"/>
+            </wp:cNvGraphicFramePr>
+            <a:graphic xmlns:a="http://schemas.openxmlformats.org/drawingml/2006/main">
+              <a:graphicData uri="http://schemas.openxmlformats.org/drawingml/2006/picture">
+                <pic:pic xmlns:pic="http://schemas.openxmlformats.org/drawingml/2006/picture">
+                  <pic:nvPicPr>
+                    <pic:cNvPr id="2" name="Screen Shot 2019-12-05 at 15.29.53.png"/>
+                    <pic:cNvPicPr/>
+                  </pic:nvPicPr>
+                  <pic:blipFill>
+                    <a:blip r:embed="rId5">
+                      <a:extLst>
+                        <a:ext uri="{28A0092B-C50C-407E-A947-70E740481C1C}">
+                          <a14:useLocalDpi xmlns:a14="http://schemas.microsoft.com/office/drawing/2010/main" val="0"/>
+                        </a:ext>
+                      </a:extLst>
+                    </a:blip>
+                    <a:stretch>
+                      <a:fillRect/>
+                    </a:stretch>
+                  </pic:blipFill>
+                  <pic:spPr>
+                    <a:xfrm>
+                      <a:off x="0" y="0"/>
+                      <a:ext cx="4930660" cy="2326828"/>
+                    </a:xfrm>
+                    <a:prstGeom prst="rect">
+                      <a:avLst/>
+                    </a:prstGeom>
+                  </pic:spPr>
+                </pic:pic>
+              </a:graphicData>
+            </a:graphic>
+          </wp:inline>
+        </w:drawing>
+      </w:r>
+    </w:p>
+    <w:p>
+      <w:pPr>
+        <w:rPr>
+          <w:rFonts w:ascii="Raleway" w:hAnsi="Raleway"/>
+          <w:lang w:val="en-US"/>
+        </w:rPr>
+      </w:pPr>
+    </w:p>
+    <w:p>
+      <w:pPr>
+        <w:rPr>
+          <w:rFonts w:ascii="Raleway" w:hAnsi="Raleway"/>
+          <w:lang w:val="en-US"/>
+        </w:rPr>
+      </w:pPr>
+    </w:p>
+    <w:p>
+      <w:pPr>
         <w:pStyle w:val="ListParagraph"/>
         <w:numPr>
           <w:ilvl w:val="0"/>
@@ -40,14 +112,18 @@
           <w:rFonts w:ascii="Raleway" w:hAnsi="Raleway"/>
           <w:b/>
           <w:bCs/>
-          <w:lang w:val="en-US"/>
-        </w:rPr>
-      </w:pPr>
-      <w:r>
-        <w:rPr>
-          <w:rFonts w:ascii="Raleway" w:hAnsi="Raleway"/>
-          <w:b/>
-          <w:bCs/>
+          <w:sz w:val="20"/>
+          <w:szCs w:val="20"/>
+          <w:lang w:val="en-US"/>
+        </w:rPr>
+      </w:pPr>
+      <w:r>
+        <w:rPr>
+          <w:rFonts w:ascii="Raleway" w:hAnsi="Raleway"/>
+          <w:b/>
+          <w:bCs/>
+          <w:sz w:val="20"/>
+          <w:szCs w:val="20"/>
           <w:lang w:val="en-US"/>
         </w:rPr>
         <w:t>Initial steps</w:t>
@@ -62,12 +138,16 @@
         </w:numPr>
         <w:rPr>
           <w:rFonts w:ascii="Raleway" w:hAnsi="Raleway"/>
-          <w:lang w:val="en-US"/>
-        </w:rPr>
-      </w:pPr>
-      <w:r>
-        <w:rPr>
-          <w:rFonts w:ascii="Raleway" w:hAnsi="Raleway"/>
+          <w:sz w:val="20"/>
+          <w:szCs w:val="20"/>
+          <w:lang w:val="en-US"/>
+        </w:rPr>
+      </w:pPr>
+      <w:r>
+        <w:rPr>
+          <w:rFonts w:ascii="Raleway" w:hAnsi="Raleway"/>
+          <w:sz w:val="20"/>
+          <w:szCs w:val="20"/>
           <w:lang w:val="en-US"/>
         </w:rPr>
         <w:t>Load your dataset</w:t>
@@ -79,6 +159,8 @@
         <w:ind w:left="1440"/>
         <w:rPr>
           <w:rFonts w:ascii="Raleway" w:hAnsi="Raleway"/>
+          <w:sz w:val="20"/>
+          <w:szCs w:val="20"/>
           <w:lang w:val="en-US"/>
         </w:rPr>
       </w:pPr>
@@ -92,12 +174,16 @@
         </w:numPr>
         <w:rPr>
           <w:rFonts w:ascii="Raleway" w:hAnsi="Raleway"/>
-          <w:lang w:val="en-US"/>
-        </w:rPr>
-      </w:pPr>
-      <w:r>
-        <w:rPr>
-          <w:rFonts w:ascii="Raleway" w:hAnsi="Raleway"/>
+          <w:sz w:val="20"/>
+          <w:szCs w:val="20"/>
+          <w:lang w:val="en-US"/>
+        </w:rPr>
+      </w:pPr>
+      <w:r>
+        <w:rPr>
+          <w:rFonts w:ascii="Raleway" w:hAnsi="Raleway"/>
+          <w:sz w:val="20"/>
+          <w:szCs w:val="20"/>
           <w:lang w:val="en-US"/>
         </w:rPr>
         <w:t>Examine it and get rid of anything that doesn’t apply</w:t>
@@ -112,6 +198,10 @@
         </w:numPr>
         <w:rPr>
           <w:rFonts w:ascii="Raleway" w:hAnsi="Raleway"/>
+          <w:i/>
+          <w:iCs/>
+          <w:sz w:val="20"/>
+          <w:szCs w:val="20"/>
           <w:lang w:val="en-US"/>
         </w:rPr>
       </w:pPr>
@@ -119,6 +209,10 @@
       <w:r>
         <w:rPr>
           <w:rFonts w:ascii="Raleway" w:hAnsi="Raleway"/>
+          <w:i/>
+          <w:iCs/>
+          <w:sz w:val="20"/>
+          <w:szCs w:val="20"/>
           <w:lang w:val="en-US"/>
         </w:rPr>
         <w:t>examine_df</w:t>
@@ -127,6 +221,10 @@
       <w:r>
         <w:rPr>
           <w:rFonts w:ascii="Raleway" w:hAnsi="Raleway"/>
+          <w:i/>
+          <w:iCs/>
+          <w:sz w:val="20"/>
+          <w:szCs w:val="20"/>
           <w:lang w:val="en-US"/>
         </w:rPr>
         <w:t>(df)</w:t>
@@ -141,6 +239,10 @@
         </w:numPr>
         <w:rPr>
           <w:rFonts w:ascii="Raleway" w:hAnsi="Raleway"/>
+          <w:i/>
+          <w:iCs/>
+          <w:sz w:val="20"/>
+          <w:szCs w:val="20"/>
           <w:lang w:val="en-US"/>
         </w:rPr>
       </w:pPr>
@@ -148,6 +250,10 @@
       <w:r>
         <w:rPr>
           <w:rFonts w:ascii="Raleway" w:hAnsi="Raleway"/>
+          <w:i/>
+          <w:iCs/>
+          <w:sz w:val="20"/>
+          <w:szCs w:val="20"/>
           <w:lang w:val="en-US"/>
         </w:rPr>
         <w:t>distribution_plot</w:t>
@@ -156,6 +262,10 @@
       <w:r>
         <w:rPr>
           <w:rFonts w:ascii="Raleway" w:hAnsi="Raleway"/>
+          <w:i/>
+          <w:iCs/>
+          <w:sz w:val="20"/>
+          <w:szCs w:val="20"/>
           <w:lang w:val="en-US"/>
         </w:rPr>
         <w:t>(</w:t>
@@ -165,6 +275,10 @@
       <w:r>
         <w:rPr>
           <w:rFonts w:ascii="Raleway" w:hAnsi="Raleway"/>
+          <w:i/>
+          <w:iCs/>
+          <w:sz w:val="20"/>
+          <w:szCs w:val="20"/>
           <w:lang w:val="en-US"/>
         </w:rPr>
         <w:t>df,column</w:t>
@@ -173,6 +287,10 @@
       <w:r>
         <w:rPr>
           <w:rFonts w:ascii="Raleway" w:hAnsi="Raleway"/>
+          <w:i/>
+          <w:iCs/>
+          <w:sz w:val="20"/>
+          <w:szCs w:val="20"/>
           <w:lang w:val="en-US"/>
         </w:rPr>
         <w:t>_name</w:t>
@@ -181,6 +299,10 @@
       <w:r>
         <w:rPr>
           <w:rFonts w:ascii="Raleway" w:hAnsi="Raleway"/>
+          <w:i/>
+          <w:iCs/>
+          <w:sz w:val="20"/>
+          <w:szCs w:val="20"/>
           <w:lang w:val="en-US"/>
         </w:rPr>
         <w:t>)</w:t>
@@ -195,6 +317,10 @@
         </w:numPr>
         <w:rPr>
           <w:rFonts w:ascii="Raleway" w:hAnsi="Raleway"/>
+          <w:i/>
+          <w:iCs/>
+          <w:sz w:val="20"/>
+          <w:szCs w:val="20"/>
           <w:lang w:val="en-US"/>
         </w:rPr>
       </w:pPr>
@@ -202,6 +328,10 @@
       <w:r>
         <w:rPr>
           <w:rFonts w:ascii="Raleway" w:hAnsi="Raleway"/>
+          <w:i/>
+          <w:iCs/>
+          <w:sz w:val="20"/>
+          <w:szCs w:val="20"/>
           <w:lang w:val="en-US"/>
         </w:rPr>
         <w:t>joint_plot</w:t>
@@ -210,6 +340,10 @@
       <w:r>
         <w:rPr>
           <w:rFonts w:ascii="Raleway" w:hAnsi="Raleway"/>
+          <w:i/>
+          <w:iCs/>
+          <w:sz w:val="20"/>
+          <w:szCs w:val="20"/>
           <w:lang w:val="en-US"/>
         </w:rPr>
         <w:t>(</w:t>
@@ -219,6 +353,10 @@
       <w:r>
         <w:rPr>
           <w:rFonts w:ascii="Raleway" w:hAnsi="Raleway"/>
+          <w:i/>
+          <w:iCs/>
+          <w:sz w:val="20"/>
+          <w:szCs w:val="20"/>
           <w:lang w:val="en-US"/>
         </w:rPr>
         <w:t>df,x</w:t>
@@ -227,6 +365,10 @@
       <w:r>
         <w:rPr>
           <w:rFonts w:ascii="Raleway" w:hAnsi="Raleway"/>
+          <w:i/>
+          <w:iCs/>
+          <w:sz w:val="20"/>
+          <w:szCs w:val="20"/>
           <w:lang w:val="en-US"/>
         </w:rPr>
         <w:t>,y</w:t>
@@ -235,6 +377,10 @@
       <w:r>
         <w:rPr>
           <w:rFonts w:ascii="Raleway" w:hAnsi="Raleway"/>
+          <w:i/>
+          <w:iCs/>
+          <w:sz w:val="20"/>
+          <w:szCs w:val="20"/>
           <w:lang w:val="en-US"/>
         </w:rPr>
         <w:t>)</w:t>
@@ -249,6 +395,10 @@
         </w:numPr>
         <w:rPr>
           <w:rFonts w:ascii="Raleway" w:hAnsi="Raleway"/>
+          <w:i/>
+          <w:iCs/>
+          <w:sz w:val="20"/>
+          <w:szCs w:val="20"/>
           <w:lang w:val="en-US"/>
         </w:rPr>
       </w:pPr>
@@ -256,6 +406,10 @@
       <w:r>
         <w:rPr>
           <w:rFonts w:ascii="Raleway" w:hAnsi="Raleway"/>
+          <w:i/>
+          <w:iCs/>
+          <w:sz w:val="20"/>
+          <w:szCs w:val="20"/>
           <w:lang w:val="en-US"/>
         </w:rPr>
         <w:t>pair_plot</w:t>
@@ -264,6 +418,10 @@
       <w:r>
         <w:rPr>
           <w:rFonts w:ascii="Raleway" w:hAnsi="Raleway"/>
+          <w:i/>
+          <w:iCs/>
+          <w:sz w:val="20"/>
+          <w:szCs w:val="20"/>
           <w:lang w:val="en-US"/>
         </w:rPr>
         <w:t>(df)</w:t>
@@ -275,6 +433,8 @@
         <w:ind w:left="2160"/>
         <w:rPr>
           <w:rFonts w:ascii="Raleway" w:hAnsi="Raleway"/>
+          <w:sz w:val="20"/>
+          <w:szCs w:val="20"/>
           <w:lang w:val="en-US"/>
         </w:rPr>
       </w:pPr>
@@ -288,15 +448,1664 @@
         </w:numPr>
         <w:rPr>
           <w:rFonts w:ascii="Raleway" w:hAnsi="Raleway"/>
-          <w:lang w:val="en-US"/>
-        </w:rPr>
-      </w:pPr>
-      <w:r>
-        <w:rPr>
-          <w:rFonts w:ascii="Raleway" w:hAnsi="Raleway"/>
+          <w:sz w:val="20"/>
+          <w:szCs w:val="20"/>
+          <w:lang w:val="en-US"/>
+        </w:rPr>
+      </w:pPr>
+      <w:r>
+        <w:rPr>
+          <w:rFonts w:ascii="Raleway" w:hAnsi="Raleway"/>
+          <w:sz w:val="20"/>
+          <w:szCs w:val="20"/>
           <w:lang w:val="en-US"/>
         </w:rPr>
         <w:t>Split the dataset into the input and output variables</w:t>
+      </w:r>
+    </w:p>
+    <w:p>
+      <w:pPr>
+        <w:pStyle w:val="ListParagraph"/>
+        <w:numPr>
+          <w:ilvl w:val="2"/>
+          <w:numId w:val="1"/>
+        </w:numPr>
+        <w:rPr>
+          <w:rFonts w:ascii="Raleway" w:hAnsi="Raleway"/>
+          <w:sz w:val="20"/>
+          <w:szCs w:val="20"/>
+          <w:lang w:val="en-US"/>
+        </w:rPr>
+      </w:pPr>
+      <w:proofErr w:type="spellStart"/>
+      <w:r>
+        <w:rPr>
+          <w:rFonts w:ascii="Raleway" w:hAnsi="Raleway"/>
+          <w:i/>
+          <w:iCs/>
+          <w:sz w:val="20"/>
+          <w:szCs w:val="20"/>
+          <w:lang w:val="en-US"/>
+        </w:rPr>
+        <w:t>separate_</w:t>
+      </w:r>
+      <w:proofErr w:type="gramStart"/>
+      <w:r>
+        <w:rPr>
+          <w:rFonts w:ascii="Raleway" w:hAnsi="Raleway"/>
+          <w:i/>
+          <w:iCs/>
+          <w:sz w:val="20"/>
+          <w:szCs w:val="20"/>
+          <w:lang w:val="en-US"/>
+        </w:rPr>
+        <w:t>components</w:t>
+      </w:r>
+      <w:proofErr w:type="spellEnd"/>
+      <w:r>
+        <w:rPr>
+          <w:rFonts w:ascii="Raleway" w:hAnsi="Raleway"/>
+          <w:i/>
+          <w:iCs/>
+          <w:sz w:val="20"/>
+          <w:szCs w:val="20"/>
+          <w:lang w:val="en-US"/>
+        </w:rPr>
+        <w:t>(</w:t>
+      </w:r>
+      <w:proofErr w:type="gramEnd"/>
+      <w:r>
+        <w:rPr>
+          <w:rFonts w:ascii="Raleway" w:hAnsi="Raleway"/>
+          <w:i/>
+          <w:iCs/>
+          <w:sz w:val="20"/>
+          <w:szCs w:val="20"/>
+          <w:lang w:val="en-US"/>
+        </w:rPr>
+        <w:t xml:space="preserve">df, </w:t>
+      </w:r>
+      <w:proofErr w:type="spellStart"/>
+      <w:r>
+        <w:rPr>
+          <w:rFonts w:ascii="Raleway" w:hAnsi="Raleway"/>
+          <w:i/>
+          <w:iCs/>
+          <w:sz w:val="20"/>
+          <w:szCs w:val="20"/>
+          <w:lang w:val="en-US"/>
+        </w:rPr>
+        <w:t>column_of_y</w:t>
+      </w:r>
+      <w:proofErr w:type="spellEnd"/>
+      <w:r>
+        <w:rPr>
+          <w:rFonts w:ascii="Raleway" w:hAnsi="Raleway"/>
+          <w:i/>
+          <w:iCs/>
+          <w:sz w:val="20"/>
+          <w:szCs w:val="20"/>
+          <w:lang w:val="en-US"/>
+        </w:rPr>
+        <w:t>)</w:t>
+      </w:r>
+    </w:p>
+    <w:p>
+      <w:pPr>
+        <w:pStyle w:val="ListParagraph"/>
+        <w:ind w:left="1440"/>
+        <w:rPr>
+          <w:rFonts w:ascii="Raleway" w:hAnsi="Raleway"/>
+          <w:sz w:val="20"/>
+          <w:szCs w:val="20"/>
+          <w:lang w:val="en-US"/>
+        </w:rPr>
+      </w:pPr>
+    </w:p>
+    <w:p>
+      <w:pPr>
+        <w:pStyle w:val="ListParagraph"/>
+        <w:numPr>
+          <w:ilvl w:val="0"/>
+          <w:numId w:val="1"/>
+        </w:numPr>
+        <w:rPr>
+          <w:rFonts w:ascii="Raleway" w:hAnsi="Raleway"/>
+          <w:b/>
+          <w:bCs/>
+          <w:sz w:val="20"/>
+          <w:szCs w:val="20"/>
+          <w:lang w:val="en-US"/>
+        </w:rPr>
+      </w:pPr>
+      <w:r>
+        <w:rPr>
+          <w:rFonts w:ascii="Raleway" w:hAnsi="Raleway"/>
+          <w:b/>
+          <w:bCs/>
+          <w:sz w:val="20"/>
+          <w:szCs w:val="20"/>
+          <w:lang w:val="en-US"/>
+        </w:rPr>
+        <w:t>Pre-processing</w:t>
+      </w:r>
+    </w:p>
+    <w:p>
+      <w:pPr>
+        <w:pStyle w:val="ListParagraph"/>
+        <w:rPr>
+          <w:rFonts w:ascii="Raleway" w:hAnsi="Raleway"/>
+          <w:sz w:val="20"/>
+          <w:szCs w:val="20"/>
+          <w:lang w:val="en-US"/>
+        </w:rPr>
+      </w:pPr>
+      <w:r>
+        <w:rPr>
+          <w:rFonts w:ascii="Raleway" w:hAnsi="Raleway"/>
+          <w:sz w:val="20"/>
+          <w:szCs w:val="20"/>
+          <w:lang w:val="en-US"/>
+        </w:rPr>
+        <w:t xml:space="preserve">Can be either done using first </w:t>
+      </w:r>
+      <w:proofErr w:type="gramStart"/>
+      <w:r>
+        <w:rPr>
+          <w:rFonts w:ascii="Raleway" w:hAnsi="Raleway"/>
+          <w:sz w:val="20"/>
+          <w:szCs w:val="20"/>
+          <w:lang w:val="en-US"/>
+        </w:rPr>
+        <w:t>fit(</w:t>
+      </w:r>
+      <w:proofErr w:type="gramEnd"/>
+      <w:r>
+        <w:rPr>
+          <w:rFonts w:ascii="Raleway" w:hAnsi="Raleway"/>
+          <w:sz w:val="20"/>
+          <w:szCs w:val="20"/>
+          <w:lang w:val="en-US"/>
+        </w:rPr>
+        <w:t xml:space="preserve">) then transform() function or </w:t>
+      </w:r>
+      <w:proofErr w:type="spellStart"/>
+      <w:r>
+        <w:rPr>
+          <w:rFonts w:ascii="Raleway" w:hAnsi="Raleway"/>
+          <w:sz w:val="20"/>
+          <w:szCs w:val="20"/>
+          <w:lang w:val="en-US"/>
+        </w:rPr>
+        <w:t>fit_transform</w:t>
+      </w:r>
+      <w:proofErr w:type="spellEnd"/>
+      <w:r>
+        <w:rPr>
+          <w:rFonts w:ascii="Raleway" w:hAnsi="Raleway"/>
+          <w:sz w:val="20"/>
+          <w:szCs w:val="20"/>
+          <w:lang w:val="en-US"/>
+        </w:rPr>
+        <w:t>()</w:t>
+      </w:r>
+    </w:p>
+    <w:p>
+      <w:pPr>
+        <w:pStyle w:val="ListParagraph"/>
+        <w:numPr>
+          <w:ilvl w:val="1"/>
+          <w:numId w:val="1"/>
+        </w:numPr>
+        <w:rPr>
+          <w:rFonts w:ascii="Raleway" w:hAnsi="Raleway"/>
+          <w:b/>
+          <w:bCs/>
+          <w:sz w:val="20"/>
+          <w:szCs w:val="20"/>
+          <w:lang w:val="en-US"/>
+        </w:rPr>
+      </w:pPr>
+      <w:r>
+        <w:rPr>
+          <w:rFonts w:ascii="Raleway" w:hAnsi="Raleway"/>
+          <w:sz w:val="20"/>
+          <w:szCs w:val="20"/>
+          <w:lang w:val="en-US"/>
+        </w:rPr>
+        <w:t xml:space="preserve">Rescale </w:t>
+      </w:r>
+      <w:proofErr w:type="gramStart"/>
+      <w:r>
+        <w:rPr>
+          <w:rFonts w:ascii="Raleway" w:hAnsi="Raleway"/>
+          <w:sz w:val="20"/>
+          <w:szCs w:val="20"/>
+          <w:lang w:val="en-US"/>
+        </w:rPr>
+        <w:t>data</w:t>
+      </w:r>
+      <w:r>
+        <w:rPr>
+          <w:rFonts w:ascii="Raleway" w:hAnsi="Raleway"/>
+          <w:sz w:val="20"/>
+          <w:szCs w:val="20"/>
+          <w:lang w:val="en-US"/>
+        </w:rPr>
+        <w:t>(</w:t>
+      </w:r>
+      <w:proofErr w:type="gramEnd"/>
+      <w:r>
+        <w:rPr>
+          <w:rFonts w:ascii="Raleway" w:hAnsi="Raleway"/>
+          <w:sz w:val="20"/>
+          <w:szCs w:val="20"/>
+          <w:lang w:val="en-US"/>
+        </w:rPr>
+        <w:t>Normalization)</w:t>
+      </w:r>
+    </w:p>
+    <w:p>
+      <w:pPr>
+        <w:pStyle w:val="ListParagraph"/>
+        <w:ind w:left="1440"/>
+        <w:rPr>
+          <w:rFonts w:ascii="Raleway" w:hAnsi="Raleway"/>
+          <w:sz w:val="20"/>
+          <w:szCs w:val="20"/>
+          <w:lang w:val="en-US"/>
+        </w:rPr>
+      </w:pPr>
+      <w:r>
+        <w:rPr>
+          <w:rFonts w:ascii="Raleway" w:hAnsi="Raleway"/>
+          <w:sz w:val="20"/>
+          <w:szCs w:val="20"/>
+          <w:lang w:val="en-US"/>
+        </w:rPr>
+        <w:t xml:space="preserve">Important for optimization algorithms that use gradient descent and regressions that weigh </w:t>
+      </w:r>
+      <w:proofErr w:type="gramStart"/>
+      <w:r>
+        <w:rPr>
+          <w:rFonts w:ascii="Raleway" w:hAnsi="Raleway"/>
+          <w:sz w:val="20"/>
+          <w:szCs w:val="20"/>
+          <w:lang w:val="en-US"/>
+        </w:rPr>
+        <w:t>inputs(</w:t>
+      </w:r>
+      <w:proofErr w:type="gramEnd"/>
+      <w:r>
+        <w:rPr>
+          <w:rFonts w:ascii="Raleway" w:hAnsi="Raleway"/>
+          <w:sz w:val="20"/>
+          <w:szCs w:val="20"/>
+          <w:lang w:val="en-US"/>
+        </w:rPr>
+        <w:t>regression/neural networks or with clustering</w:t>
+      </w:r>
+      <w:r>
+        <w:rPr>
+          <w:rFonts w:ascii="Raleway" w:hAnsi="Raleway"/>
+          <w:sz w:val="20"/>
+          <w:szCs w:val="20"/>
+          <w:lang w:val="en-US"/>
+        </w:rPr>
+        <w:t xml:space="preserve"> – k-means</w:t>
+      </w:r>
+      <w:r>
+        <w:rPr>
+          <w:rFonts w:ascii="Raleway" w:hAnsi="Raleway"/>
+          <w:sz w:val="20"/>
+          <w:szCs w:val="20"/>
+          <w:lang w:val="en-US"/>
+        </w:rPr>
+        <w:t>)</w:t>
+      </w:r>
+    </w:p>
+    <w:p>
+      <w:pPr>
+        <w:pStyle w:val="ListParagraph"/>
+        <w:numPr>
+          <w:ilvl w:val="2"/>
+          <w:numId w:val="1"/>
+        </w:numPr>
+        <w:rPr>
+          <w:rFonts w:ascii="Raleway" w:hAnsi="Raleway"/>
+          <w:b/>
+          <w:bCs/>
+          <w:sz w:val="20"/>
+          <w:szCs w:val="20"/>
+          <w:lang w:val="en-US"/>
+        </w:rPr>
+      </w:pPr>
+      <w:r>
+        <w:rPr>
+          <w:rFonts w:ascii="Raleway" w:hAnsi="Raleway"/>
+          <w:i/>
+          <w:iCs/>
+          <w:sz w:val="20"/>
+          <w:szCs w:val="20"/>
+          <w:lang w:val="en-US"/>
+        </w:rPr>
+        <w:t>rescale</w:t>
+      </w:r>
+      <w:r>
+        <w:rPr>
+          <w:rFonts w:ascii="Raleway" w:hAnsi="Raleway"/>
+          <w:i/>
+          <w:iCs/>
+          <w:sz w:val="20"/>
+          <w:szCs w:val="20"/>
+          <w:lang w:val="en-US"/>
+        </w:rPr>
+        <w:t xml:space="preserve"> </w:t>
+      </w:r>
+      <w:r>
+        <w:rPr>
+          <w:rFonts w:ascii="Raleway" w:hAnsi="Raleway"/>
+          <w:i/>
+          <w:iCs/>
+          <w:sz w:val="20"/>
+          <w:szCs w:val="20"/>
+          <w:lang w:val="en-US"/>
+        </w:rPr>
+        <w:t>(X)</w:t>
+      </w:r>
+    </w:p>
+    <w:p>
+      <w:pPr>
+        <w:pStyle w:val="ListParagraph"/>
+        <w:numPr>
+          <w:ilvl w:val="1"/>
+          <w:numId w:val="1"/>
+        </w:numPr>
+        <w:rPr>
+          <w:rFonts w:ascii="Raleway" w:hAnsi="Raleway"/>
+          <w:b/>
+          <w:bCs/>
+          <w:sz w:val="20"/>
+          <w:szCs w:val="20"/>
+          <w:lang w:val="en-US"/>
+        </w:rPr>
+      </w:pPr>
+      <w:r>
+        <w:rPr>
+          <w:rFonts w:ascii="Raleway" w:hAnsi="Raleway"/>
+          <w:sz w:val="20"/>
+          <w:szCs w:val="20"/>
+          <w:lang w:val="en-US"/>
+        </w:rPr>
+        <w:t>Standardize data</w:t>
+      </w:r>
+    </w:p>
+    <w:p>
+      <w:pPr>
+        <w:pStyle w:val="ListParagraph"/>
+        <w:ind w:left="1440"/>
+        <w:rPr>
+          <w:rFonts w:ascii="Raleway" w:hAnsi="Raleway"/>
+          <w:sz w:val="20"/>
+          <w:szCs w:val="20"/>
+          <w:lang w:val="en-US"/>
+        </w:rPr>
+      </w:pPr>
+      <w:r>
+        <w:rPr>
+          <w:rFonts w:ascii="Raleway" w:hAnsi="Raleway"/>
+          <w:sz w:val="20"/>
+          <w:szCs w:val="20"/>
+          <w:lang w:val="en-US"/>
+        </w:rPr>
+        <w:t xml:space="preserve">Assumes Gaussian distribution but different means and standard deviation. 0 means mean and 1 means standard distribution. Most relevant for linear, log </w:t>
+      </w:r>
+      <w:proofErr w:type="spellStart"/>
+      <w:r>
+        <w:rPr>
+          <w:rFonts w:ascii="Raleway" w:hAnsi="Raleway"/>
+          <w:sz w:val="20"/>
+          <w:szCs w:val="20"/>
+          <w:lang w:val="en-US"/>
+        </w:rPr>
+        <w:t>regreassion</w:t>
+      </w:r>
+      <w:proofErr w:type="spellEnd"/>
+      <w:r>
+        <w:rPr>
+          <w:rFonts w:ascii="Raleway" w:hAnsi="Raleway"/>
+          <w:sz w:val="20"/>
+          <w:szCs w:val="20"/>
+          <w:lang w:val="en-US"/>
+        </w:rPr>
+        <w:t xml:space="preserve"> and </w:t>
+      </w:r>
+      <w:proofErr w:type="gramStart"/>
+      <w:r>
+        <w:rPr>
+          <w:rFonts w:ascii="Raleway" w:hAnsi="Raleway"/>
+          <w:sz w:val="20"/>
+          <w:szCs w:val="20"/>
+          <w:lang w:val="en-US"/>
+        </w:rPr>
+        <w:t>LDA(</w:t>
+      </w:r>
+      <w:proofErr w:type="gramEnd"/>
+      <w:r>
+        <w:rPr>
+          <w:rFonts w:ascii="Raleway" w:hAnsi="Raleway"/>
+          <w:sz w:val="20"/>
+          <w:szCs w:val="20"/>
+          <w:lang w:val="en-US"/>
+        </w:rPr>
+        <w:t>linear discriminant analysis)</w:t>
+      </w:r>
+    </w:p>
+    <w:p>
+      <w:pPr>
+        <w:pStyle w:val="ListParagraph"/>
+        <w:numPr>
+          <w:ilvl w:val="2"/>
+          <w:numId w:val="1"/>
+        </w:numPr>
+        <w:rPr>
+          <w:rFonts w:ascii="Raleway" w:hAnsi="Raleway"/>
+          <w:i/>
+          <w:iCs/>
+          <w:sz w:val="20"/>
+          <w:szCs w:val="20"/>
+          <w:lang w:val="en-US"/>
+        </w:rPr>
+      </w:pPr>
+      <w:r>
+        <w:rPr>
+          <w:rFonts w:ascii="Raleway" w:hAnsi="Raleway"/>
+          <w:i/>
+          <w:iCs/>
+          <w:sz w:val="20"/>
+          <w:szCs w:val="20"/>
+          <w:lang w:val="en-US"/>
+        </w:rPr>
+        <w:t>standardize(X)</w:t>
+      </w:r>
+    </w:p>
+    <w:p>
+      <w:pPr>
+        <w:pStyle w:val="ListParagraph"/>
+        <w:numPr>
+          <w:ilvl w:val="1"/>
+          <w:numId w:val="1"/>
+        </w:numPr>
+        <w:rPr>
+          <w:rFonts w:ascii="Raleway" w:hAnsi="Raleway"/>
+          <w:b/>
+          <w:bCs/>
+          <w:sz w:val="20"/>
+          <w:szCs w:val="20"/>
+          <w:lang w:val="en-US"/>
+        </w:rPr>
+      </w:pPr>
+      <w:r>
+        <w:rPr>
+          <w:rFonts w:ascii="Raleway" w:hAnsi="Raleway"/>
+          <w:sz w:val="20"/>
+          <w:szCs w:val="20"/>
+          <w:lang w:val="en-US"/>
+        </w:rPr>
+        <w:t>Normalize data</w:t>
+      </w:r>
+    </w:p>
+    <w:p>
+      <w:pPr>
+        <w:pStyle w:val="ListParagraph"/>
+        <w:ind w:left="1440"/>
+        <w:rPr>
+          <w:rFonts w:ascii="Raleway" w:hAnsi="Raleway"/>
+          <w:sz w:val="20"/>
+          <w:szCs w:val="20"/>
+          <w:lang w:val="en-US"/>
+        </w:rPr>
+      </w:pPr>
+      <w:r>
+        <w:rPr>
+          <w:rFonts w:ascii="Raleway" w:hAnsi="Raleway"/>
+          <w:sz w:val="20"/>
+          <w:szCs w:val="20"/>
+          <w:lang w:val="en-US"/>
+        </w:rPr>
+        <w:t xml:space="preserve">Normalize by row so that each row length 1. </w:t>
+      </w:r>
+      <w:r>
+        <w:rPr>
+          <w:rFonts w:ascii="Raleway" w:hAnsi="Raleway"/>
+          <w:sz w:val="20"/>
+          <w:szCs w:val="20"/>
+          <w:lang w:val="en-US"/>
+        </w:rPr>
+        <w:t>Useful for algorithms that weigh input values as a whole such as Neural Networks and distance algorithms(K-</w:t>
+      </w:r>
+      <w:proofErr w:type="spellStart"/>
+      <w:r>
+        <w:rPr>
+          <w:rFonts w:ascii="Raleway" w:hAnsi="Raleway"/>
+          <w:sz w:val="20"/>
+          <w:szCs w:val="20"/>
+          <w:lang w:val="en-US"/>
+        </w:rPr>
+        <w:t>nn</w:t>
+      </w:r>
+      <w:proofErr w:type="spellEnd"/>
+      <w:r>
+        <w:rPr>
+          <w:rFonts w:ascii="Raleway" w:hAnsi="Raleway"/>
+          <w:sz w:val="20"/>
+          <w:szCs w:val="20"/>
+          <w:lang w:val="en-US"/>
+        </w:rPr>
+        <w:t>)</w:t>
+      </w:r>
+    </w:p>
+    <w:p>
+      <w:pPr>
+        <w:pStyle w:val="ListParagraph"/>
+        <w:numPr>
+          <w:ilvl w:val="2"/>
+          <w:numId w:val="1"/>
+        </w:numPr>
+        <w:rPr>
+          <w:rFonts w:ascii="Raleway" w:hAnsi="Raleway"/>
+          <w:b/>
+          <w:bCs/>
+          <w:sz w:val="20"/>
+          <w:szCs w:val="20"/>
+          <w:lang w:val="en-US"/>
+        </w:rPr>
+      </w:pPr>
+      <w:r>
+        <w:rPr>
+          <w:rFonts w:ascii="Raleway" w:hAnsi="Raleway"/>
+          <w:i/>
+          <w:iCs/>
+          <w:sz w:val="20"/>
+          <w:szCs w:val="20"/>
+          <w:lang w:val="en-US"/>
+        </w:rPr>
+        <w:t>normalize(X)</w:t>
+      </w:r>
+    </w:p>
+    <w:p>
+      <w:pPr>
+        <w:pStyle w:val="ListParagraph"/>
+        <w:numPr>
+          <w:ilvl w:val="1"/>
+          <w:numId w:val="1"/>
+        </w:numPr>
+        <w:rPr>
+          <w:rFonts w:ascii="Raleway" w:hAnsi="Raleway"/>
+          <w:b/>
+          <w:bCs/>
+          <w:sz w:val="20"/>
+          <w:szCs w:val="20"/>
+          <w:lang w:val="en-US"/>
+        </w:rPr>
+      </w:pPr>
+      <w:r>
+        <w:rPr>
+          <w:rFonts w:ascii="Raleway" w:hAnsi="Raleway"/>
+          <w:sz w:val="20"/>
+          <w:szCs w:val="20"/>
+          <w:lang w:val="en-US"/>
+        </w:rPr>
+        <w:t>Binarize data</w:t>
+      </w:r>
+    </w:p>
+    <w:p>
+      <w:pPr>
+        <w:pStyle w:val="ListParagraph"/>
+        <w:ind w:firstLine="720"/>
+        <w:rPr>
+          <w:rFonts w:ascii="Raleway" w:hAnsi="Raleway"/>
+          <w:sz w:val="20"/>
+          <w:szCs w:val="20"/>
+          <w:lang w:val="en-US"/>
+        </w:rPr>
+      </w:pPr>
+      <w:r>
+        <w:rPr>
+          <w:rFonts w:ascii="Raleway" w:hAnsi="Raleway"/>
+          <w:sz w:val="20"/>
+          <w:szCs w:val="20"/>
+          <w:lang w:val="en-US"/>
+        </w:rPr>
+        <w:t>Transform data based on binary threshold. Used when adding a new feature often.</w:t>
+      </w:r>
+    </w:p>
+    <w:p>
+      <w:pPr>
+        <w:pStyle w:val="ListParagraph"/>
+        <w:numPr>
+          <w:ilvl w:val="2"/>
+          <w:numId w:val="1"/>
+        </w:numPr>
+        <w:rPr>
+          <w:rFonts w:ascii="Raleway" w:hAnsi="Raleway"/>
+          <w:b/>
+          <w:bCs/>
+          <w:i/>
+          <w:iCs/>
+          <w:sz w:val="20"/>
+          <w:szCs w:val="20"/>
+          <w:lang w:val="en-US"/>
+        </w:rPr>
+      </w:pPr>
+      <w:r>
+        <w:rPr>
+          <w:rFonts w:ascii="Raleway" w:hAnsi="Raleway"/>
+          <w:i/>
+          <w:iCs/>
+          <w:sz w:val="20"/>
+          <w:szCs w:val="20"/>
+          <w:lang w:val="en-US"/>
+        </w:rPr>
+        <w:t>binarize(X)</w:t>
+      </w:r>
+    </w:p>
+    <w:p>
+      <w:pPr>
+        <w:pStyle w:val="ListParagraph"/>
+        <w:numPr>
+          <w:ilvl w:val="1"/>
+          <w:numId w:val="1"/>
+        </w:numPr>
+        <w:rPr>
+          <w:rFonts w:ascii="Raleway" w:hAnsi="Raleway"/>
+          <w:b/>
+          <w:bCs/>
+          <w:sz w:val="20"/>
+          <w:szCs w:val="20"/>
+          <w:lang w:val="en-US"/>
+        </w:rPr>
+      </w:pPr>
+      <w:r>
+        <w:rPr>
+          <w:rFonts w:ascii="Raleway" w:hAnsi="Raleway"/>
+          <w:sz w:val="20"/>
+          <w:szCs w:val="20"/>
+          <w:lang w:val="en-US"/>
+        </w:rPr>
+        <w:t>Label Encoding</w:t>
+      </w:r>
+    </w:p>
+    <w:p>
+      <w:pPr>
+        <w:pStyle w:val="ListParagraph"/>
+        <w:ind w:left="1440"/>
+        <w:rPr>
+          <w:rFonts w:ascii="Raleway" w:hAnsi="Raleway"/>
+          <w:b/>
+          <w:bCs/>
+          <w:sz w:val="20"/>
+          <w:szCs w:val="20"/>
+          <w:lang w:val="en-US"/>
+        </w:rPr>
+      </w:pPr>
+      <w:r>
+        <w:rPr>
+          <w:rFonts w:ascii="Raleway" w:hAnsi="Raleway"/>
+          <w:sz w:val="20"/>
+          <w:szCs w:val="20"/>
+          <w:lang w:val="en-US"/>
+        </w:rPr>
+        <w:t>Changing name of column</w:t>
+      </w:r>
+    </w:p>
+    <w:p>
+      <w:pPr>
+        <w:pStyle w:val="ListParagraph"/>
+        <w:numPr>
+          <w:ilvl w:val="2"/>
+          <w:numId w:val="1"/>
+        </w:numPr>
+        <w:rPr>
+          <w:rFonts w:ascii="Raleway" w:hAnsi="Raleway"/>
+          <w:b/>
+          <w:bCs/>
+          <w:i/>
+          <w:iCs/>
+          <w:sz w:val="20"/>
+          <w:szCs w:val="20"/>
+          <w:lang w:val="en-US"/>
+        </w:rPr>
+      </w:pPr>
+      <w:proofErr w:type="gramStart"/>
+      <w:r>
+        <w:rPr>
+          <w:rFonts w:ascii="Raleway" w:hAnsi="Raleway"/>
+          <w:i/>
+          <w:iCs/>
+          <w:sz w:val="20"/>
+          <w:szCs w:val="20"/>
+          <w:lang w:val="en-US"/>
+        </w:rPr>
+        <w:t>encode(</w:t>
+      </w:r>
+      <w:proofErr w:type="gramEnd"/>
+      <w:r>
+        <w:rPr>
+          <w:rFonts w:ascii="Raleway" w:hAnsi="Raleway"/>
+          <w:i/>
+          <w:iCs/>
+          <w:sz w:val="20"/>
+          <w:szCs w:val="20"/>
+          <w:lang w:val="en-US"/>
+        </w:rPr>
+        <w:t xml:space="preserve">df, </w:t>
+      </w:r>
+      <w:proofErr w:type="spellStart"/>
+      <w:r>
+        <w:rPr>
+          <w:rFonts w:ascii="Raleway" w:hAnsi="Raleway"/>
+          <w:i/>
+          <w:iCs/>
+          <w:sz w:val="20"/>
+          <w:szCs w:val="20"/>
+          <w:lang w:val="en-US"/>
+        </w:rPr>
+        <w:t>name_of_column</w:t>
+      </w:r>
+      <w:proofErr w:type="spellEnd"/>
+      <w:r>
+        <w:rPr>
+          <w:rFonts w:ascii="Raleway" w:hAnsi="Raleway"/>
+          <w:i/>
+          <w:iCs/>
+          <w:sz w:val="20"/>
+          <w:szCs w:val="20"/>
+          <w:lang w:val="en-US"/>
+        </w:rPr>
+        <w:t xml:space="preserve">, </w:t>
+      </w:r>
+      <w:proofErr w:type="spellStart"/>
+      <w:r>
+        <w:rPr>
+          <w:rFonts w:ascii="Raleway" w:hAnsi="Raleway"/>
+          <w:i/>
+          <w:iCs/>
+          <w:sz w:val="20"/>
+          <w:szCs w:val="20"/>
+          <w:lang w:val="en-US"/>
+        </w:rPr>
+        <w:t>new_name</w:t>
+      </w:r>
+      <w:proofErr w:type="spellEnd"/>
+      <w:r>
+        <w:rPr>
+          <w:rFonts w:ascii="Raleway" w:hAnsi="Raleway"/>
+          <w:i/>
+          <w:iCs/>
+          <w:sz w:val="20"/>
+          <w:szCs w:val="20"/>
+          <w:lang w:val="en-US"/>
+        </w:rPr>
+        <w:t>)</w:t>
+      </w:r>
+    </w:p>
+    <w:p>
+      <w:pPr>
+        <w:pStyle w:val="ListParagraph"/>
+        <w:numPr>
+          <w:ilvl w:val="1"/>
+          <w:numId w:val="1"/>
+        </w:numPr>
+        <w:rPr>
+          <w:rFonts w:ascii="Raleway" w:hAnsi="Raleway"/>
+          <w:b/>
+          <w:bCs/>
+          <w:sz w:val="20"/>
+          <w:szCs w:val="20"/>
+          <w:lang w:val="en-US"/>
+        </w:rPr>
+      </w:pPr>
+      <w:r>
+        <w:rPr>
+          <w:rFonts w:ascii="Raleway" w:hAnsi="Raleway"/>
+          <w:sz w:val="20"/>
+          <w:szCs w:val="20"/>
+          <w:lang w:val="en-US"/>
+        </w:rPr>
+        <w:t>Dummy encoding</w:t>
+      </w:r>
+    </w:p>
+    <w:p>
+      <w:pPr>
+        <w:pStyle w:val="ListParagraph"/>
+        <w:ind w:left="1440"/>
+        <w:rPr>
+          <w:rFonts w:ascii="Raleway" w:hAnsi="Raleway"/>
+          <w:b/>
+          <w:bCs/>
+          <w:sz w:val="20"/>
+          <w:szCs w:val="20"/>
+          <w:lang w:val="en-US"/>
+        </w:rPr>
+      </w:pPr>
+      <w:r>
+        <w:rPr>
+          <w:rFonts w:ascii="Raleway" w:hAnsi="Raleway"/>
+          <w:sz w:val="20"/>
+          <w:szCs w:val="20"/>
+          <w:lang w:val="en-US"/>
+        </w:rPr>
+        <w:t>Create dummy variables for each class to avoid order when in reality only encoding</w:t>
+      </w:r>
+    </w:p>
+    <w:p>
+      <w:pPr>
+        <w:pStyle w:val="ListParagraph"/>
+        <w:numPr>
+          <w:ilvl w:val="2"/>
+          <w:numId w:val="1"/>
+        </w:numPr>
+        <w:rPr>
+          <w:rFonts w:ascii="Raleway" w:hAnsi="Raleway"/>
+          <w:b/>
+          <w:bCs/>
+          <w:sz w:val="20"/>
+          <w:szCs w:val="20"/>
+          <w:lang w:val="en-US"/>
+        </w:rPr>
+      </w:pPr>
+      <w:proofErr w:type="spellStart"/>
+      <w:r>
+        <w:rPr>
+          <w:rFonts w:ascii="Raleway" w:hAnsi="Raleway"/>
+          <w:i/>
+          <w:iCs/>
+          <w:sz w:val="20"/>
+          <w:szCs w:val="20"/>
+          <w:lang w:val="en-US"/>
+        </w:rPr>
+        <w:t>get_</w:t>
+      </w:r>
+      <w:proofErr w:type="gramStart"/>
+      <w:r>
+        <w:rPr>
+          <w:rFonts w:ascii="Raleway" w:hAnsi="Raleway"/>
+          <w:i/>
+          <w:iCs/>
+          <w:sz w:val="20"/>
+          <w:szCs w:val="20"/>
+          <w:lang w:val="en-US"/>
+        </w:rPr>
+        <w:t>dummies</w:t>
+      </w:r>
+      <w:proofErr w:type="spellEnd"/>
+      <w:r>
+        <w:rPr>
+          <w:rFonts w:ascii="Raleway" w:hAnsi="Raleway"/>
+          <w:i/>
+          <w:iCs/>
+          <w:sz w:val="20"/>
+          <w:szCs w:val="20"/>
+          <w:lang w:val="en-US"/>
+        </w:rPr>
+        <w:t>(</w:t>
+      </w:r>
+      <w:proofErr w:type="gramEnd"/>
+      <w:r>
+        <w:rPr>
+          <w:rFonts w:ascii="Raleway" w:hAnsi="Raleway"/>
+          <w:i/>
+          <w:iCs/>
+          <w:sz w:val="20"/>
+          <w:szCs w:val="20"/>
+          <w:lang w:val="en-US"/>
+        </w:rPr>
+        <w:t xml:space="preserve">df, </w:t>
+      </w:r>
+      <w:proofErr w:type="spellStart"/>
+      <w:r>
+        <w:rPr>
+          <w:rFonts w:ascii="Raleway" w:hAnsi="Raleway"/>
+          <w:i/>
+          <w:iCs/>
+          <w:sz w:val="20"/>
+          <w:szCs w:val="20"/>
+          <w:lang w:val="en-US"/>
+        </w:rPr>
+        <w:t>column_name</w:t>
+      </w:r>
+      <w:proofErr w:type="spellEnd"/>
+      <w:r>
+        <w:rPr>
+          <w:rFonts w:ascii="Raleway" w:hAnsi="Raleway"/>
+          <w:i/>
+          <w:iCs/>
+          <w:sz w:val="20"/>
+          <w:szCs w:val="20"/>
+          <w:lang w:val="en-US"/>
+        </w:rPr>
+        <w:t>)</w:t>
+      </w:r>
+    </w:p>
+    <w:p>
+      <w:pPr>
+        <w:rPr>
+          <w:rFonts w:ascii="Raleway" w:hAnsi="Raleway"/>
+          <w:b/>
+          <w:bCs/>
+          <w:sz w:val="20"/>
+          <w:szCs w:val="20"/>
+          <w:lang w:val="en-US"/>
+        </w:rPr>
+      </w:pPr>
+    </w:p>
+    <w:p>
+      <w:pPr>
+        <w:rPr>
+          <w:rFonts w:ascii="Raleway" w:hAnsi="Raleway"/>
+          <w:b/>
+          <w:bCs/>
+          <w:sz w:val="20"/>
+          <w:szCs w:val="20"/>
+          <w:lang w:val="en-US"/>
+        </w:rPr>
+      </w:pPr>
+    </w:p>
+    <w:p>
+      <w:pPr>
+        <w:pStyle w:val="ListParagraph"/>
+        <w:numPr>
+          <w:ilvl w:val="0"/>
+          <w:numId w:val="1"/>
+        </w:numPr>
+        <w:rPr>
+          <w:rFonts w:ascii="Raleway" w:hAnsi="Raleway"/>
+          <w:b/>
+          <w:bCs/>
+          <w:sz w:val="20"/>
+          <w:szCs w:val="20"/>
+          <w:lang w:val="en-US"/>
+        </w:rPr>
+      </w:pPr>
+      <w:r>
+        <w:rPr>
+          <w:rFonts w:ascii="Raleway" w:hAnsi="Raleway"/>
+          <w:b/>
+          <w:bCs/>
+          <w:sz w:val="20"/>
+          <w:szCs w:val="20"/>
+          <w:lang w:val="en-US"/>
+        </w:rPr>
+        <w:t>Feature Selection</w:t>
+      </w:r>
+    </w:p>
+    <w:p>
+      <w:pPr>
+        <w:pStyle w:val="ListParagraph"/>
+        <w:rPr>
+          <w:rFonts w:ascii="Raleway" w:hAnsi="Raleway"/>
+          <w:sz w:val="20"/>
+          <w:szCs w:val="20"/>
+          <w:lang w:val="en-US"/>
+        </w:rPr>
+      </w:pPr>
+      <w:r>
+        <w:rPr>
+          <w:rFonts w:ascii="Raleway" w:hAnsi="Raleway"/>
+          <w:sz w:val="20"/>
+          <w:szCs w:val="20"/>
+          <w:lang w:val="en-US"/>
+        </w:rPr>
+        <w:lastRenderedPageBreak/>
+        <w:t>Quality of model determined by data features. Select those features that contribute most to the variable of interest. It reduces overfitting through reducing redundancy. Improves accuracy by creating a more accurate model. Reduces time needed to train by excluding irrelevant features.</w:t>
+      </w:r>
+    </w:p>
+    <w:p>
+      <w:pPr>
+        <w:pStyle w:val="ListParagraph"/>
+        <w:numPr>
+          <w:ilvl w:val="1"/>
+          <w:numId w:val="1"/>
+        </w:numPr>
+        <w:rPr>
+          <w:rFonts w:ascii="Raleway" w:hAnsi="Raleway"/>
+          <w:b/>
+          <w:bCs/>
+          <w:sz w:val="20"/>
+          <w:szCs w:val="20"/>
+          <w:lang w:val="en-US"/>
+        </w:rPr>
+      </w:pPr>
+      <w:r>
+        <w:rPr>
+          <w:rFonts w:ascii="Raleway" w:hAnsi="Raleway"/>
+          <w:b/>
+          <w:bCs/>
+          <w:sz w:val="20"/>
+          <w:szCs w:val="20"/>
+          <w:lang w:val="en-US"/>
+        </w:rPr>
+        <w:t>Univariate Selection</w:t>
+      </w:r>
+    </w:p>
+    <w:p>
+      <w:pPr>
+        <w:pStyle w:val="ListParagraph"/>
+        <w:ind w:left="1440"/>
+        <w:rPr>
+          <w:rFonts w:ascii="Raleway" w:hAnsi="Raleway"/>
+          <w:sz w:val="20"/>
+          <w:szCs w:val="20"/>
+          <w:lang w:val="en-US"/>
+        </w:rPr>
+      </w:pPr>
+      <w:r>
+        <w:rPr>
+          <w:rFonts w:ascii="Raleway" w:hAnsi="Raleway"/>
+          <w:sz w:val="20"/>
+          <w:szCs w:val="20"/>
+          <w:lang w:val="en-US"/>
+        </w:rPr>
+        <w:t xml:space="preserve">Uses statistical test mostly with </w:t>
+      </w:r>
+      <w:proofErr w:type="spellStart"/>
+      <w:r>
+        <w:rPr>
+          <w:rFonts w:ascii="Raleway" w:hAnsi="Raleway"/>
+          <w:sz w:val="20"/>
+          <w:szCs w:val="20"/>
+          <w:lang w:val="en-US"/>
+        </w:rPr>
+        <w:t>KBest</w:t>
+      </w:r>
+      <w:proofErr w:type="spellEnd"/>
+      <w:r>
+        <w:rPr>
+          <w:rFonts w:ascii="Raleway" w:hAnsi="Raleway"/>
+          <w:sz w:val="20"/>
+          <w:szCs w:val="20"/>
+          <w:lang w:val="en-US"/>
+        </w:rPr>
+        <w:t xml:space="preserve"> to determine most relevant attributes using statistical test</w:t>
+      </w:r>
+    </w:p>
+    <w:p>
+      <w:pPr>
+        <w:pStyle w:val="ListParagraph"/>
+        <w:numPr>
+          <w:ilvl w:val="2"/>
+          <w:numId w:val="1"/>
+        </w:numPr>
+        <w:rPr>
+          <w:rFonts w:ascii="Raleway" w:hAnsi="Raleway"/>
+          <w:b/>
+          <w:bCs/>
+          <w:sz w:val="20"/>
+          <w:szCs w:val="20"/>
+          <w:lang w:val="en-US"/>
+        </w:rPr>
+      </w:pPr>
+      <w:proofErr w:type="spellStart"/>
+      <w:r>
+        <w:rPr>
+          <w:rFonts w:ascii="Raleway" w:hAnsi="Raleway"/>
+          <w:i/>
+          <w:iCs/>
+          <w:sz w:val="20"/>
+          <w:szCs w:val="20"/>
+          <w:lang w:val="en-US"/>
+        </w:rPr>
+        <w:t>univariate_</w:t>
+      </w:r>
+      <w:proofErr w:type="gramStart"/>
+      <w:r>
+        <w:rPr>
+          <w:rFonts w:ascii="Raleway" w:hAnsi="Raleway"/>
+          <w:i/>
+          <w:iCs/>
+          <w:sz w:val="20"/>
+          <w:szCs w:val="20"/>
+          <w:lang w:val="en-US"/>
+        </w:rPr>
+        <w:t>chi</w:t>
+      </w:r>
+      <w:proofErr w:type="spellEnd"/>
+      <w:r>
+        <w:rPr>
+          <w:rFonts w:ascii="Raleway" w:hAnsi="Raleway"/>
+          <w:i/>
+          <w:iCs/>
+          <w:sz w:val="20"/>
+          <w:szCs w:val="20"/>
+          <w:lang w:val="en-US"/>
+        </w:rPr>
+        <w:t>(</w:t>
+      </w:r>
+      <w:proofErr w:type="gramEnd"/>
+      <w:r>
+        <w:rPr>
+          <w:rFonts w:ascii="Raleway" w:hAnsi="Raleway"/>
+          <w:i/>
+          <w:iCs/>
+          <w:sz w:val="20"/>
+          <w:szCs w:val="20"/>
+          <w:lang w:val="en-US"/>
+        </w:rPr>
+        <w:t xml:space="preserve">x, y, df, </w:t>
+      </w:r>
+      <w:proofErr w:type="spellStart"/>
+      <w:r>
+        <w:rPr>
+          <w:rFonts w:ascii="Raleway" w:hAnsi="Raleway"/>
+          <w:i/>
+          <w:iCs/>
+          <w:sz w:val="20"/>
+          <w:szCs w:val="20"/>
+          <w:lang w:val="en-US"/>
+        </w:rPr>
+        <w:t>target_var</w:t>
+      </w:r>
+      <w:proofErr w:type="spellEnd"/>
+      <w:r>
+        <w:rPr>
+          <w:rFonts w:ascii="Raleway" w:hAnsi="Raleway"/>
+          <w:i/>
+          <w:iCs/>
+          <w:sz w:val="20"/>
+          <w:szCs w:val="20"/>
+          <w:lang w:val="en-US"/>
+        </w:rPr>
+        <w:t>, k=4(default))</w:t>
+      </w:r>
+    </w:p>
+    <w:p>
+      <w:pPr>
+        <w:pStyle w:val="ListParagraph"/>
+        <w:numPr>
+          <w:ilvl w:val="1"/>
+          <w:numId w:val="1"/>
+        </w:numPr>
+        <w:rPr>
+          <w:rFonts w:ascii="Raleway" w:hAnsi="Raleway"/>
+          <w:b/>
+          <w:bCs/>
+          <w:sz w:val="20"/>
+          <w:szCs w:val="20"/>
+          <w:lang w:val="en-US"/>
+        </w:rPr>
+      </w:pPr>
+      <w:r>
+        <w:rPr>
+          <w:rFonts w:ascii="Raleway" w:hAnsi="Raleway"/>
+          <w:b/>
+          <w:bCs/>
+          <w:sz w:val="20"/>
+          <w:szCs w:val="20"/>
+          <w:lang w:val="en-US"/>
+        </w:rPr>
+        <w:t>Recursive feature elimination</w:t>
+      </w:r>
+    </w:p>
+    <w:p>
+      <w:pPr>
+        <w:pStyle w:val="ListParagraph"/>
+        <w:ind w:left="1440"/>
+        <w:rPr>
+          <w:rFonts w:ascii="Raleway" w:hAnsi="Raleway"/>
+          <w:b/>
+          <w:bCs/>
+          <w:sz w:val="20"/>
+          <w:szCs w:val="20"/>
+          <w:lang w:val="en-US"/>
+        </w:rPr>
+      </w:pPr>
+      <w:r>
+        <w:rPr>
+          <w:rFonts w:ascii="Raleway" w:hAnsi="Raleway"/>
+          <w:sz w:val="20"/>
+          <w:szCs w:val="20"/>
+          <w:lang w:val="en-US"/>
+        </w:rPr>
+        <w:t>Recursively removes attributes and builds models with remaining. Model accuracy as guidance on which combination of attributes contributes the most.</w:t>
+      </w:r>
+    </w:p>
+    <w:p>
+      <w:pPr>
+        <w:pStyle w:val="ListParagraph"/>
+        <w:numPr>
+          <w:ilvl w:val="2"/>
+          <w:numId w:val="1"/>
+        </w:numPr>
+        <w:rPr>
+          <w:rFonts w:ascii="Raleway" w:hAnsi="Raleway"/>
+          <w:b/>
+          <w:bCs/>
+          <w:sz w:val="20"/>
+          <w:szCs w:val="20"/>
+          <w:lang w:val="en-US"/>
+        </w:rPr>
+      </w:pPr>
+      <w:proofErr w:type="spellStart"/>
+      <w:r>
+        <w:rPr>
+          <w:rFonts w:ascii="Raleway" w:hAnsi="Raleway"/>
+          <w:i/>
+          <w:iCs/>
+          <w:sz w:val="20"/>
+          <w:szCs w:val="20"/>
+          <w:lang w:val="en-US"/>
+        </w:rPr>
+        <w:t>r</w:t>
+      </w:r>
+      <w:r>
+        <w:rPr>
+          <w:rFonts w:ascii="Raleway" w:hAnsi="Raleway"/>
+          <w:i/>
+          <w:iCs/>
+          <w:sz w:val="20"/>
+          <w:szCs w:val="20"/>
+          <w:lang w:val="en-US"/>
+        </w:rPr>
+        <w:t>ecursive_</w:t>
+      </w:r>
+      <w:proofErr w:type="gramStart"/>
+      <w:r>
+        <w:rPr>
+          <w:rFonts w:ascii="Raleway" w:hAnsi="Raleway"/>
+          <w:i/>
+          <w:iCs/>
+          <w:sz w:val="20"/>
+          <w:szCs w:val="20"/>
+          <w:lang w:val="en-US"/>
+        </w:rPr>
+        <w:t>elimination</w:t>
+      </w:r>
+      <w:proofErr w:type="spellEnd"/>
+      <w:r>
+        <w:rPr>
+          <w:rFonts w:ascii="Raleway" w:hAnsi="Raleway"/>
+          <w:i/>
+          <w:iCs/>
+          <w:sz w:val="20"/>
+          <w:szCs w:val="20"/>
+          <w:lang w:val="en-US"/>
+        </w:rPr>
+        <w:t>(</w:t>
+      </w:r>
+      <w:proofErr w:type="gramEnd"/>
+      <w:r>
+        <w:rPr>
+          <w:rFonts w:ascii="Raleway" w:hAnsi="Raleway"/>
+          <w:i/>
+          <w:iCs/>
+          <w:sz w:val="20"/>
+          <w:szCs w:val="20"/>
+          <w:lang w:val="en-US"/>
+        </w:rPr>
+        <w:t xml:space="preserve">x, y, df, </w:t>
+      </w:r>
+      <w:proofErr w:type="spellStart"/>
+      <w:r>
+        <w:rPr>
+          <w:rFonts w:ascii="Raleway" w:hAnsi="Raleway"/>
+          <w:i/>
+          <w:iCs/>
+          <w:sz w:val="20"/>
+          <w:szCs w:val="20"/>
+          <w:lang w:val="en-US"/>
+        </w:rPr>
+        <w:t>target_var</w:t>
+      </w:r>
+      <w:proofErr w:type="spellEnd"/>
+      <w:r>
+        <w:rPr>
+          <w:rFonts w:ascii="Raleway" w:hAnsi="Raleway"/>
+          <w:i/>
+          <w:iCs/>
+          <w:sz w:val="20"/>
+          <w:szCs w:val="20"/>
+          <w:lang w:val="en-US"/>
+        </w:rPr>
+        <w:t>, k=3(default))</w:t>
+      </w:r>
+    </w:p>
+    <w:p>
+      <w:pPr>
+        <w:pStyle w:val="ListParagraph"/>
+        <w:numPr>
+          <w:ilvl w:val="1"/>
+          <w:numId w:val="1"/>
+        </w:numPr>
+        <w:rPr>
+          <w:rFonts w:ascii="Raleway" w:hAnsi="Raleway"/>
+          <w:b/>
+          <w:bCs/>
+          <w:sz w:val="20"/>
+          <w:szCs w:val="20"/>
+          <w:lang w:val="en-US"/>
+        </w:rPr>
+      </w:pPr>
+      <w:r>
+        <w:rPr>
+          <w:rFonts w:ascii="Raleway" w:hAnsi="Raleway"/>
+          <w:b/>
+          <w:bCs/>
+          <w:sz w:val="20"/>
+          <w:szCs w:val="20"/>
+          <w:lang w:val="en-US"/>
+        </w:rPr>
+        <w:t>PCA – Principal Component Analysis</w:t>
+      </w:r>
+    </w:p>
+    <w:p>
+      <w:pPr>
+        <w:pStyle w:val="ListParagraph"/>
+        <w:ind w:left="1440"/>
+        <w:rPr>
+          <w:rFonts w:ascii="Raleway" w:hAnsi="Raleway"/>
+          <w:sz w:val="20"/>
+          <w:szCs w:val="20"/>
+          <w:lang w:val="en-US"/>
+        </w:rPr>
+      </w:pPr>
+      <w:r>
+        <w:rPr>
+          <w:rFonts w:ascii="Raleway" w:hAnsi="Raleway"/>
+          <w:sz w:val="20"/>
+          <w:szCs w:val="20"/>
+          <w:lang w:val="en-US"/>
+        </w:rPr>
+        <w:t xml:space="preserve">Data reduction method with linear algebra through compressing several dimensions into principal components. Cannot explain them once </w:t>
+      </w:r>
+      <w:proofErr w:type="spellStart"/>
+      <w:r>
+        <w:rPr>
+          <w:rFonts w:ascii="Raleway" w:hAnsi="Raleway"/>
+          <w:sz w:val="20"/>
+          <w:szCs w:val="20"/>
+          <w:lang w:val="en-US"/>
+        </w:rPr>
+        <w:t>comporessed</w:t>
+      </w:r>
+      <w:proofErr w:type="spellEnd"/>
+      <w:r>
+        <w:rPr>
+          <w:rFonts w:ascii="Raleway" w:hAnsi="Raleway"/>
+          <w:sz w:val="20"/>
+          <w:szCs w:val="20"/>
+          <w:lang w:val="en-US"/>
+        </w:rPr>
+        <w:t xml:space="preserve">. </w:t>
+      </w:r>
+    </w:p>
+    <w:p>
+      <w:pPr>
+        <w:pStyle w:val="ListParagraph"/>
+        <w:ind w:left="1440"/>
+        <w:rPr>
+          <w:rFonts w:ascii="Raleway" w:hAnsi="Raleway"/>
+          <w:sz w:val="20"/>
+          <w:szCs w:val="20"/>
+          <w:lang w:val="en-US"/>
+        </w:rPr>
+      </w:pPr>
+      <w:r>
+        <w:rPr>
+          <w:rFonts w:ascii="Raleway" w:hAnsi="Raleway"/>
+          <w:sz w:val="20"/>
+          <w:szCs w:val="20"/>
+          <w:lang w:val="en-US"/>
+        </w:rPr>
+        <w:t>M</w:t>
+      </w:r>
+      <w:r>
+        <w:rPr>
+          <w:rFonts w:ascii="Raleway" w:hAnsi="Raleway"/>
+          <w:sz w:val="20"/>
+          <w:szCs w:val="20"/>
+          <w:lang w:val="en-US"/>
+        </w:rPr>
+        <w:t xml:space="preserve">ethod combines highly correlated variables together to form </w:t>
+      </w:r>
+      <w:r>
+        <w:rPr>
+          <w:rFonts w:ascii="Raleway" w:hAnsi="Raleway"/>
+          <w:sz w:val="20"/>
+          <w:szCs w:val="20"/>
+          <w:lang w:val="en-US"/>
+        </w:rPr>
+        <w:t>s</w:t>
+      </w:r>
+      <w:r>
+        <w:rPr>
+          <w:rFonts w:ascii="Raleway" w:hAnsi="Raleway"/>
+          <w:sz w:val="20"/>
+          <w:szCs w:val="20"/>
+          <w:lang w:val="en-US"/>
+        </w:rPr>
+        <w:t>maller number of an artificial set of variables called “principal components” that account for most variance in the data.</w:t>
+      </w:r>
+    </w:p>
+    <w:p>
+      <w:pPr>
+        <w:pStyle w:val="ListParagraph"/>
+        <w:numPr>
+          <w:ilvl w:val="2"/>
+          <w:numId w:val="1"/>
+        </w:numPr>
+        <w:rPr>
+          <w:rFonts w:ascii="Raleway" w:hAnsi="Raleway"/>
+          <w:b/>
+          <w:bCs/>
+          <w:sz w:val="20"/>
+          <w:szCs w:val="20"/>
+          <w:lang w:val="en-US"/>
+        </w:rPr>
+      </w:pPr>
+      <w:proofErr w:type="spellStart"/>
+      <w:proofErr w:type="gramStart"/>
+      <w:r>
+        <w:rPr>
+          <w:rFonts w:ascii="Raleway" w:hAnsi="Raleway"/>
+          <w:i/>
+          <w:iCs/>
+          <w:sz w:val="20"/>
+          <w:szCs w:val="20"/>
+          <w:lang w:val="en-US"/>
+        </w:rPr>
+        <w:t>pca</w:t>
+      </w:r>
+      <w:proofErr w:type="spellEnd"/>
+      <w:r>
+        <w:rPr>
+          <w:rFonts w:ascii="Raleway" w:hAnsi="Raleway"/>
+          <w:i/>
+          <w:iCs/>
+          <w:sz w:val="20"/>
+          <w:szCs w:val="20"/>
+          <w:lang w:val="en-US"/>
+        </w:rPr>
+        <w:t>(</w:t>
+      </w:r>
+      <w:proofErr w:type="gramEnd"/>
+      <w:r>
+        <w:rPr>
+          <w:rFonts w:ascii="Raleway" w:hAnsi="Raleway"/>
+          <w:i/>
+          <w:iCs/>
+          <w:sz w:val="20"/>
+          <w:szCs w:val="20"/>
+          <w:lang w:val="en-US"/>
+        </w:rPr>
+        <w:t>x, k=3(default))</w:t>
+      </w:r>
+    </w:p>
+    <w:p>
+      <w:pPr>
+        <w:pStyle w:val="ListParagraph"/>
+        <w:numPr>
+          <w:ilvl w:val="1"/>
+          <w:numId w:val="1"/>
+        </w:numPr>
+        <w:rPr>
+          <w:rFonts w:ascii="Raleway" w:hAnsi="Raleway"/>
+          <w:b/>
+          <w:bCs/>
+          <w:sz w:val="20"/>
+          <w:szCs w:val="20"/>
+          <w:lang w:val="en-US"/>
+        </w:rPr>
+      </w:pPr>
+      <w:r>
+        <w:rPr>
+          <w:rFonts w:ascii="Raleway" w:hAnsi="Raleway"/>
+          <w:b/>
+          <w:bCs/>
+          <w:sz w:val="20"/>
+          <w:szCs w:val="20"/>
+          <w:lang w:val="en-US"/>
+        </w:rPr>
+        <w:t>Tree Classifier</w:t>
+      </w:r>
+    </w:p>
+    <w:p>
+      <w:pPr>
+        <w:pStyle w:val="ListParagraph"/>
+        <w:ind w:left="1440"/>
+        <w:rPr>
+          <w:rFonts w:ascii="Raleway" w:hAnsi="Raleway"/>
+          <w:sz w:val="20"/>
+          <w:szCs w:val="20"/>
+          <w:lang w:val="en-US"/>
+        </w:rPr>
+      </w:pPr>
+      <w:r>
+        <w:rPr>
+          <w:rFonts w:ascii="Raleway" w:hAnsi="Raleway"/>
+          <w:sz w:val="20"/>
+          <w:szCs w:val="20"/>
+          <w:lang w:val="en-US"/>
+        </w:rPr>
+        <w:t xml:space="preserve">Can be used to estimate importance of feature to refine the model and to make decision </w:t>
+      </w:r>
+      <w:proofErr w:type="spellStart"/>
+      <w:r>
+        <w:rPr>
+          <w:rFonts w:ascii="Raleway" w:hAnsi="Raleway"/>
+          <w:sz w:val="20"/>
+          <w:szCs w:val="20"/>
+          <w:lang w:val="en-US"/>
+        </w:rPr>
+        <w:t>beteen</w:t>
+      </w:r>
+      <w:proofErr w:type="spellEnd"/>
+      <w:r>
+        <w:rPr>
+          <w:rFonts w:ascii="Raleway" w:hAnsi="Raleway"/>
+          <w:sz w:val="20"/>
+          <w:szCs w:val="20"/>
+          <w:lang w:val="en-US"/>
+        </w:rPr>
+        <w:t xml:space="preserve"> </w:t>
+      </w:r>
+      <w:proofErr w:type="spellStart"/>
+      <w:r>
+        <w:rPr>
+          <w:rFonts w:ascii="Raleway" w:hAnsi="Raleway"/>
+          <w:sz w:val="20"/>
+          <w:szCs w:val="20"/>
+          <w:lang w:val="en-US"/>
+        </w:rPr>
+        <w:t>explainability</w:t>
+      </w:r>
+      <w:proofErr w:type="spellEnd"/>
+      <w:r>
+        <w:rPr>
+          <w:rFonts w:ascii="Raleway" w:hAnsi="Raleway"/>
+          <w:sz w:val="20"/>
+          <w:szCs w:val="20"/>
+          <w:lang w:val="en-US"/>
+        </w:rPr>
+        <w:t xml:space="preserve"> and accuracy. Many trees with variations to get accurate result</w:t>
+      </w:r>
+    </w:p>
+    <w:p>
+      <w:pPr>
+        <w:pStyle w:val="ListParagraph"/>
+        <w:numPr>
+          <w:ilvl w:val="2"/>
+          <w:numId w:val="1"/>
+        </w:numPr>
+        <w:rPr>
+          <w:rFonts w:ascii="Raleway" w:hAnsi="Raleway"/>
+          <w:b/>
+          <w:bCs/>
+          <w:sz w:val="20"/>
+          <w:szCs w:val="20"/>
+          <w:lang w:val="en-US"/>
+        </w:rPr>
+      </w:pPr>
+      <w:proofErr w:type="spellStart"/>
+      <w:r>
+        <w:rPr>
+          <w:rFonts w:ascii="Raleway" w:hAnsi="Raleway"/>
+          <w:i/>
+          <w:iCs/>
+          <w:sz w:val="20"/>
+          <w:szCs w:val="20"/>
+          <w:lang w:val="en-US"/>
+        </w:rPr>
+        <w:t>Extra_</w:t>
+      </w:r>
+      <w:proofErr w:type="gramStart"/>
+      <w:r>
+        <w:rPr>
+          <w:rFonts w:ascii="Raleway" w:hAnsi="Raleway"/>
+          <w:i/>
+          <w:iCs/>
+          <w:sz w:val="20"/>
+          <w:szCs w:val="20"/>
+          <w:lang w:val="en-US"/>
+        </w:rPr>
+        <w:t>trees</w:t>
+      </w:r>
+      <w:proofErr w:type="spellEnd"/>
+      <w:r>
+        <w:rPr>
+          <w:rFonts w:ascii="Raleway" w:hAnsi="Raleway"/>
+          <w:i/>
+          <w:iCs/>
+          <w:sz w:val="20"/>
+          <w:szCs w:val="20"/>
+          <w:lang w:val="en-US"/>
+        </w:rPr>
+        <w:t>(</w:t>
+      </w:r>
+      <w:proofErr w:type="spellStart"/>
+      <w:proofErr w:type="gramEnd"/>
+      <w:r>
+        <w:rPr>
+          <w:rFonts w:ascii="Raleway" w:hAnsi="Raleway"/>
+          <w:i/>
+          <w:iCs/>
+          <w:sz w:val="20"/>
+          <w:szCs w:val="20"/>
+          <w:lang w:val="en-US"/>
+        </w:rPr>
+        <w:t>x,y,df,target_var</w:t>
+      </w:r>
+      <w:proofErr w:type="spellEnd"/>
+      <w:r>
+        <w:rPr>
+          <w:rFonts w:ascii="Raleway" w:hAnsi="Raleway"/>
+          <w:i/>
+          <w:iCs/>
+          <w:sz w:val="20"/>
+          <w:szCs w:val="20"/>
+          <w:lang w:val="en-US"/>
+        </w:rPr>
+        <w:t>, estimators=100(default))</w:t>
       </w:r>
       <w:bookmarkStart w:id="0" w:name="_GoBack"/>
       <w:bookmarkEnd w:id="0"/>
@@ -314,6 +2123,92 @@
 <file path=word/numbering.xml><?xml version="1.0" encoding="utf-8"?>
 <w:numbering xmlns:wpc="http://schemas.microsoft.com/office/word/2010/wordprocessingCanvas" xmlns:cx="http://schemas.microsoft.com/office/drawing/2014/chartex" xmlns:cx1="http://schemas.microsoft.com/office/drawing/2015/9/8/chartex" xmlns:cx2="http://schemas.microsoft.com/office/drawing/2015/10/21/chartex" xmlns:cx3="http://schemas.microsoft.com/office/drawing/2016/5/9/chartex" xmlns:cx4="http://schemas.microsoft.com/office/drawing/2016/5/10/chartex" xmlns:cx5="http://schemas.microsoft.com/office/drawing/2016/5/11/chartex" xmlns:cx6="http://schemas.microsoft.com/office/drawing/2016/5/12/chartex" xmlns:cx7="http://schemas.microsoft.com/office/drawing/2016/5/13/chartex" xmlns:cx8="http://schemas.microsoft.com/office/drawing/2016/5/14/chartex" xmlns:mc="http://schemas.openxmlformats.org/markup-compatibility/2006" xmlns:aink="http://schemas.microsoft.com/office/drawing/2016/ink" xmlns:am3d="http://schemas.microsoft.com/office/drawing/2017/model3d" xmlns:o="urn:schemas-microsoft-com:office:office" xmlns:r="http://schemas.openxmlformats.org/officeDocument/2006/relationships" xmlns:m="http://schemas.openxmlformats.org/officeDocument/2006/math" xmlns:v="urn:schemas-microsoft-com:vml" xmlns:wp14="http://schemas.microsoft.com/office/word/2010/wordprocessingDrawing" xmlns:wp="http://schemas.openxmlformats.org/drawingml/2006/wordprocessingDrawing" xmlns:w10="urn:schemas-microsoft-com:office:word" xmlns:w="http://schemas.openxmlformats.org/wordprocessingml/2006/main" xmlns:w14="http://schemas.microsoft.com/office/word/2010/wordml" xmlns:w15="http://schemas.microsoft.com/office/word/2012/wordml" xmlns:w16cid="http://schemas.microsoft.com/office/word/2016/wordml/cid" xmlns:w16se="http://schemas.microsoft.com/office/word/2015/wordml/symex" xmlns:wpg="http://schemas.microsoft.com/office/word/2010/wordprocessingGroup" xmlns:wpi="http://schemas.microsoft.com/office/word/2010/wordprocessingInk" xmlns:wne="http://schemas.microsoft.com/office/word/2006/wordml" xmlns:wps="http://schemas.microsoft.com/office/word/2010/wordprocessingShape" mc:Ignorable="w14 w15 w16se w16cid wp14">
   <w:abstractNum w:abstractNumId="0" w15:restartNumberingAfterBreak="0">
+    <w:nsid w:val="46AB618A"/>
+    <w:multiLevelType w:val="hybridMultilevel"/>
+    <w:tmpl w:val="5186D9E4"/>
+    <w:lvl w:ilvl="0" w:tplc="0409000F">
+      <w:start w:val="1"/>
+      <w:numFmt w:val="decimal"/>
+      <w:lvlText w:val="%1."/>
+      <w:lvlJc w:val="left"/>
+      <w:pPr>
+        <w:ind w:left="2160" w:hanging="360"/>
+      </w:pPr>
+    </w:lvl>
+    <w:lvl w:ilvl="1" w:tplc="04090019" w:tentative="1">
+      <w:start w:val="1"/>
+      <w:numFmt w:val="lowerLetter"/>
+      <w:lvlText w:val="%2."/>
+      <w:lvlJc w:val="left"/>
+      <w:pPr>
+        <w:ind w:left="2880" w:hanging="360"/>
+      </w:pPr>
+    </w:lvl>
+    <w:lvl w:ilvl="2" w:tplc="0409001B" w:tentative="1">
+      <w:start w:val="1"/>
+      <w:numFmt w:val="lowerRoman"/>
+      <w:lvlText w:val="%3."/>
+      <w:lvlJc w:val="right"/>
+      <w:pPr>
+        <w:ind w:left="3600" w:hanging="180"/>
+      </w:pPr>
+    </w:lvl>
+    <w:lvl w:ilvl="3" w:tplc="0409000F" w:tentative="1">
+      <w:start w:val="1"/>
+      <w:numFmt w:val="decimal"/>
+      <w:lvlText w:val="%4."/>
+      <w:lvlJc w:val="left"/>
+      <w:pPr>
+        <w:ind w:left="4320" w:hanging="360"/>
+      </w:pPr>
+    </w:lvl>
+    <w:lvl w:ilvl="4" w:tplc="04090019" w:tentative="1">
+      <w:start w:val="1"/>
+      <w:numFmt w:val="lowerLetter"/>
+      <w:lvlText w:val="%5."/>
+      <w:lvlJc w:val="left"/>
+      <w:pPr>
+        <w:ind w:left="5040" w:hanging="360"/>
+      </w:pPr>
+    </w:lvl>
+    <w:lvl w:ilvl="5" w:tplc="0409001B" w:tentative="1">
+      <w:start w:val="1"/>
+      <w:numFmt w:val="lowerRoman"/>
+      <w:lvlText w:val="%6."/>
+      <w:lvlJc w:val="right"/>
+      <w:pPr>
+        <w:ind w:left="5760" w:hanging="180"/>
+      </w:pPr>
+    </w:lvl>
+    <w:lvl w:ilvl="6" w:tplc="0409000F" w:tentative="1">
+      <w:start w:val="1"/>
+      <w:numFmt w:val="decimal"/>
+      <w:lvlText w:val="%7."/>
+      <w:lvlJc w:val="left"/>
+      <w:pPr>
+        <w:ind w:left="6480" w:hanging="360"/>
+      </w:pPr>
+    </w:lvl>
+    <w:lvl w:ilvl="7" w:tplc="04090019" w:tentative="1">
+      <w:start w:val="1"/>
+      <w:numFmt w:val="lowerLetter"/>
+      <w:lvlText w:val="%8."/>
+      <w:lvlJc w:val="left"/>
+      <w:pPr>
+        <w:ind w:left="7200" w:hanging="360"/>
+      </w:pPr>
+    </w:lvl>
+    <w:lvl w:ilvl="8" w:tplc="0409001B" w:tentative="1">
+      <w:start w:val="1"/>
+      <w:numFmt w:val="lowerRoman"/>
+      <w:lvlText w:val="%9."/>
+      <w:lvlJc w:val="right"/>
+      <w:pPr>
+        <w:ind w:left="7920" w:hanging="180"/>
+      </w:pPr>
+    </w:lvl>
+  </w:abstractNum>
+  <w:abstractNum w:abstractNumId="1" w15:restartNumberingAfterBreak="0">
     <w:nsid w:val="77E25FF1"/>
     <w:multiLevelType w:val="hybridMultilevel"/>
     <w:tmpl w:val="3C04E350"/>
@@ -347,7 +2242,7 @@
         <w:ind w:left="2160" w:hanging="180"/>
       </w:pPr>
     </w:lvl>
-    <w:lvl w:ilvl="3" w:tplc="0409000F" w:tentative="1">
+    <w:lvl w:ilvl="3" w:tplc="0409000F">
       <w:start w:val="1"/>
       <w:numFmt w:val="decimal"/>
       <w:lvlText w:val="%4."/>
@@ -403,6 +2298,9 @@
     </w:lvl>
   </w:abstractNum>
   <w:num w:numId="1">
+    <w:abstractNumId w:val="1"/>
+  </w:num>
+  <w:num w:numId="2">
     <w:abstractNumId w:val="0"/>
   </w:num>
 </w:numbering>

</xml_diff>

<commit_message>
model evaluation functions included
</commit_message>
<xml_diff>
--- a/AI Exam Process Steps with Functions.docx
+++ b/AI Exam Process Steps with Functions.docx
@@ -2443,6 +2443,329 @@
         </w:rPr>
         <w:t>Used to reduce variance of using test-train-split</w:t>
       </w:r>
+      <w:r>
+        <w:rPr>
+          <w:rFonts w:ascii="Raleway" w:hAnsi="Raleway"/>
+          <w:sz w:val="20"/>
+          <w:szCs w:val="20"/>
+          <w:lang w:val="en-US"/>
+        </w:rPr>
+        <w:t>. Divide data into folds and train multiple times. Dataset must be large to accommodate process</w:t>
+      </w:r>
+    </w:p>
+    <w:p>
+      <w:pPr>
+        <w:pStyle w:val="ListParagraph"/>
+        <w:numPr>
+          <w:ilvl w:val="1"/>
+          <w:numId w:val="3"/>
+        </w:numPr>
+        <w:rPr>
+          <w:rFonts w:ascii="Raleway" w:hAnsi="Raleway"/>
+          <w:i/>
+          <w:iCs/>
+          <w:sz w:val="20"/>
+          <w:szCs w:val="20"/>
+          <w:lang w:val="en-US"/>
+        </w:rPr>
+      </w:pPr>
+      <w:proofErr w:type="spellStart"/>
+      <w:r>
+        <w:rPr>
+          <w:rFonts w:ascii="Raleway" w:hAnsi="Raleway"/>
+          <w:i/>
+          <w:iCs/>
+          <w:sz w:val="20"/>
+          <w:szCs w:val="20"/>
+          <w:lang w:val="en-US"/>
+        </w:rPr>
+        <w:t>k_fold_cross_val</w:t>
+      </w:r>
+      <w:proofErr w:type="spellEnd"/>
+      <w:r>
+        <w:rPr>
+          <w:rFonts w:ascii="Raleway" w:hAnsi="Raleway"/>
+          <w:i/>
+          <w:iCs/>
+          <w:sz w:val="20"/>
+          <w:szCs w:val="20"/>
+          <w:lang w:val="en-US"/>
+        </w:rPr>
+        <w:t>(</w:t>
+      </w:r>
+      <w:proofErr w:type="spellStart"/>
+      <w:proofErr w:type="gramStart"/>
+      <w:r>
+        <w:rPr>
+          <w:rFonts w:ascii="Raleway" w:hAnsi="Raleway"/>
+          <w:i/>
+          <w:iCs/>
+          <w:sz w:val="20"/>
+          <w:szCs w:val="20"/>
+          <w:lang w:val="en-US"/>
+        </w:rPr>
+        <w:t>x,y</w:t>
+      </w:r>
+      <w:proofErr w:type="gramEnd"/>
+      <w:r>
+        <w:rPr>
+          <w:rFonts w:ascii="Raleway" w:hAnsi="Raleway"/>
+          <w:i/>
+          <w:iCs/>
+          <w:sz w:val="20"/>
+          <w:szCs w:val="20"/>
+          <w:lang w:val="en-US"/>
+        </w:rPr>
+        <w:t>,splits</w:t>
+      </w:r>
+      <w:proofErr w:type="spellEnd"/>
+      <w:r>
+        <w:rPr>
+          <w:rFonts w:ascii="Raleway" w:hAnsi="Raleway"/>
+          <w:i/>
+          <w:iCs/>
+          <w:sz w:val="20"/>
+          <w:szCs w:val="20"/>
+          <w:lang w:val="en-US"/>
+        </w:rPr>
+        <w:t>=10</w:t>
+      </w:r>
+      <w:r>
+        <w:rPr>
+          <w:rFonts w:ascii="Raleway" w:hAnsi="Raleway"/>
+          <w:i/>
+          <w:iCs/>
+          <w:sz w:val="20"/>
+          <w:szCs w:val="20"/>
+          <w:lang w:val="en-US"/>
+        </w:rPr>
+        <w:t>(default)</w:t>
+      </w:r>
+      <w:r>
+        <w:rPr>
+          <w:rFonts w:ascii="Raleway" w:hAnsi="Raleway"/>
+          <w:i/>
+          <w:iCs/>
+          <w:sz w:val="20"/>
+          <w:szCs w:val="20"/>
+          <w:lang w:val="en-US"/>
+        </w:rPr>
+        <w:t>)</w:t>
+      </w:r>
+    </w:p>
+    <w:p>
+      <w:pPr>
+        <w:pStyle w:val="ListParagraph"/>
+        <w:numPr>
+          <w:ilvl w:val="0"/>
+          <w:numId w:val="3"/>
+        </w:numPr>
+        <w:rPr>
+          <w:rFonts w:ascii="Raleway" w:hAnsi="Raleway"/>
+          <w:b/>
+          <w:bCs/>
+          <w:sz w:val="20"/>
+          <w:szCs w:val="20"/>
+          <w:lang w:val="en-US"/>
+        </w:rPr>
+      </w:pPr>
+      <w:r>
+        <w:rPr>
+          <w:rFonts w:ascii="Raleway" w:hAnsi="Raleway"/>
+          <w:b/>
+          <w:bCs/>
+          <w:sz w:val="20"/>
+          <w:szCs w:val="20"/>
+          <w:lang w:val="en-US"/>
+        </w:rPr>
+        <w:t>Leave one-out cross-validation</w:t>
+      </w:r>
+    </w:p>
+    <w:p>
+      <w:pPr>
+        <w:pStyle w:val="ListParagraph"/>
+        <w:ind w:left="1440"/>
+        <w:rPr>
+          <w:rFonts w:ascii="Raleway" w:hAnsi="Raleway"/>
+          <w:sz w:val="20"/>
+          <w:szCs w:val="20"/>
+          <w:lang w:val="en-US"/>
+        </w:rPr>
+      </w:pPr>
+      <w:r>
+        <w:rPr>
+          <w:rFonts w:ascii="Raleway" w:hAnsi="Raleway"/>
+          <w:sz w:val="20"/>
+          <w:szCs w:val="20"/>
+          <w:lang w:val="en-US"/>
+        </w:rPr>
+        <w:t xml:space="preserve">As many folds as point. </w:t>
+      </w:r>
+      <w:proofErr w:type="spellStart"/>
+      <w:r>
+        <w:rPr>
+          <w:rFonts w:ascii="Raleway" w:hAnsi="Raleway"/>
+          <w:sz w:val="20"/>
+          <w:szCs w:val="20"/>
+          <w:lang w:val="en-US"/>
+        </w:rPr>
+        <w:t>Prediciton</w:t>
+      </w:r>
+      <w:proofErr w:type="spellEnd"/>
+      <w:r>
+        <w:rPr>
+          <w:rFonts w:ascii="Raleway" w:hAnsi="Raleway"/>
+          <w:sz w:val="20"/>
+          <w:szCs w:val="20"/>
+          <w:lang w:val="en-US"/>
+        </w:rPr>
+        <w:t xml:space="preserve"> will be done for each point separately. Standard deviation has more variance than with </w:t>
+      </w:r>
+      <w:proofErr w:type="spellStart"/>
+      <w:r>
+        <w:rPr>
+          <w:rFonts w:ascii="Raleway" w:hAnsi="Raleway"/>
+          <w:sz w:val="20"/>
+          <w:szCs w:val="20"/>
+          <w:lang w:val="en-US"/>
+        </w:rPr>
+        <w:t>kfold</w:t>
+      </w:r>
+      <w:proofErr w:type="spellEnd"/>
+      <w:r>
+        <w:rPr>
+          <w:rFonts w:ascii="Raleway" w:hAnsi="Raleway"/>
+          <w:sz w:val="20"/>
+          <w:szCs w:val="20"/>
+          <w:lang w:val="en-US"/>
+        </w:rPr>
+        <w:t xml:space="preserve"> and more computational expense</w:t>
+      </w:r>
+    </w:p>
+    <w:p>
+      <w:pPr>
+        <w:pStyle w:val="ListParagraph"/>
+        <w:numPr>
+          <w:ilvl w:val="1"/>
+          <w:numId w:val="3"/>
+        </w:numPr>
+        <w:rPr>
+          <w:rFonts w:ascii="Raleway" w:hAnsi="Raleway"/>
+          <w:i/>
+          <w:iCs/>
+          <w:sz w:val="20"/>
+          <w:szCs w:val="20"/>
+          <w:lang w:val="en-US"/>
+        </w:rPr>
+      </w:pPr>
+      <w:proofErr w:type="spellStart"/>
+      <w:r>
+        <w:rPr>
+          <w:rFonts w:ascii="Raleway" w:hAnsi="Raleway"/>
+          <w:i/>
+          <w:iCs/>
+          <w:sz w:val="20"/>
+          <w:szCs w:val="20"/>
+          <w:lang w:val="en-US"/>
+        </w:rPr>
+        <w:t>leave_one_out</w:t>
+      </w:r>
+      <w:proofErr w:type="spellEnd"/>
+      <w:r>
+        <w:rPr>
+          <w:rFonts w:ascii="Raleway" w:hAnsi="Raleway"/>
+          <w:i/>
+          <w:iCs/>
+          <w:sz w:val="20"/>
+          <w:szCs w:val="20"/>
+          <w:lang w:val="en-US"/>
+        </w:rPr>
+        <w:t>(</w:t>
+      </w:r>
+      <w:proofErr w:type="spellStart"/>
+      <w:proofErr w:type="gramStart"/>
+      <w:r>
+        <w:rPr>
+          <w:rFonts w:ascii="Raleway" w:hAnsi="Raleway"/>
+          <w:i/>
+          <w:iCs/>
+          <w:sz w:val="20"/>
+          <w:szCs w:val="20"/>
+          <w:lang w:val="en-US"/>
+        </w:rPr>
+        <w:t>x,y</w:t>
+      </w:r>
+      <w:proofErr w:type="spellEnd"/>
+      <w:proofErr w:type="gramEnd"/>
+      <w:r>
+        <w:rPr>
+          <w:rFonts w:ascii="Raleway" w:hAnsi="Raleway"/>
+          <w:i/>
+          <w:iCs/>
+          <w:sz w:val="20"/>
+          <w:szCs w:val="20"/>
+          <w:lang w:val="en-US"/>
+        </w:rPr>
+        <w:t>)</w:t>
+      </w:r>
+    </w:p>
+    <w:p>
+      <w:pPr>
+        <w:pStyle w:val="ListParagraph"/>
+        <w:numPr>
+          <w:ilvl w:val="0"/>
+          <w:numId w:val="3"/>
+        </w:numPr>
+        <w:rPr>
+          <w:rFonts w:ascii="Raleway" w:hAnsi="Raleway"/>
+          <w:b/>
+          <w:bCs/>
+          <w:sz w:val="20"/>
+          <w:szCs w:val="20"/>
+          <w:lang w:val="en-US"/>
+        </w:rPr>
+      </w:pPr>
+      <w:r>
+        <w:rPr>
+          <w:rFonts w:ascii="Raleway" w:hAnsi="Raleway"/>
+          <w:b/>
+          <w:bCs/>
+          <w:sz w:val="20"/>
+          <w:szCs w:val="20"/>
+          <w:lang w:val="en-US"/>
+        </w:rPr>
+        <w:t>Repeated random test-train splits</w:t>
+      </w:r>
+    </w:p>
+    <w:p>
+      <w:pPr>
+        <w:pStyle w:val="ListParagraph"/>
+        <w:ind w:left="1440"/>
+        <w:rPr>
+          <w:rFonts w:ascii="Raleway" w:hAnsi="Raleway"/>
+          <w:sz w:val="20"/>
+          <w:szCs w:val="20"/>
+          <w:lang w:val="en-US"/>
+        </w:rPr>
+      </w:pPr>
+      <w:r>
+        <w:rPr>
+          <w:rFonts w:ascii="Raleway" w:hAnsi="Raleway"/>
+          <w:sz w:val="20"/>
+          <w:szCs w:val="20"/>
+          <w:lang w:val="en-US"/>
+        </w:rPr>
+        <w:t xml:space="preserve">Repeatedly takes train-test split. Results might look </w:t>
+      </w:r>
+      <w:r>
+        <w:rPr>
+          <w:rFonts w:ascii="Raleway" w:hAnsi="Raleway"/>
+          <w:sz w:val="20"/>
+          <w:szCs w:val="20"/>
+          <w:lang w:val="en-US"/>
+        </w:rPr>
+        <w:t>promising but are not realistic as same data is used over and over again.</w:t>
+      </w:r>
       <w:bookmarkStart w:id="0" w:name="_GoBack"/>
       <w:bookmarkEnd w:id="0"/>
     </w:p>
@@ -2462,62 +2785,6 @@
           <w:lang w:val="en-US"/>
         </w:rPr>
       </w:pPr>
-    </w:p>
-    <w:p>
-      <w:pPr>
-        <w:pStyle w:val="ListParagraph"/>
-        <w:numPr>
-          <w:ilvl w:val="0"/>
-          <w:numId w:val="3"/>
-        </w:numPr>
-        <w:rPr>
-          <w:rFonts w:ascii="Raleway" w:hAnsi="Raleway"/>
-          <w:b/>
-          <w:bCs/>
-          <w:sz w:val="20"/>
-          <w:szCs w:val="20"/>
-          <w:lang w:val="en-US"/>
-        </w:rPr>
-      </w:pPr>
-      <w:r>
-        <w:rPr>
-          <w:rFonts w:ascii="Raleway" w:hAnsi="Raleway"/>
-          <w:b/>
-          <w:bCs/>
-          <w:sz w:val="20"/>
-          <w:szCs w:val="20"/>
-          <w:lang w:val="en-US"/>
-        </w:rPr>
-        <w:t>Leave one-out cross-validation</w:t>
-      </w:r>
-    </w:p>
-    <w:p>
-      <w:pPr>
-        <w:pStyle w:val="ListParagraph"/>
-        <w:numPr>
-          <w:ilvl w:val="0"/>
-          <w:numId w:val="3"/>
-        </w:numPr>
-        <w:rPr>
-          <w:rFonts w:ascii="Raleway" w:hAnsi="Raleway"/>
-          <w:b/>
-          <w:bCs/>
-          <w:sz w:val="20"/>
-          <w:szCs w:val="20"/>
-          <w:lang w:val="en-US"/>
-        </w:rPr>
-      </w:pPr>
-      <w:r>
-        <w:rPr>
-          <w:rFonts w:ascii="Raleway" w:hAnsi="Raleway"/>
-          <w:b/>
-          <w:bCs/>
-          <w:sz w:val="20"/>
-          <w:szCs w:val="20"/>
-          <w:lang w:val="en-US"/>
-        </w:rPr>
-        <w:t>Repeated random test-train splits</w:t>
-      </w:r>
     </w:p>
     <w:sectPr>
       <w:pgSz w:w="11900" w:h="16840"/>

</xml_diff>

<commit_message>
finish clustering functions and add classification functions
</commit_message>
<xml_diff>
--- a/AI Exam Process Steps with Functions.docx
+++ b/AI Exam Process Steps with Functions.docx
@@ -132,20 +132,37 @@
     <w:p>
       <w:pPr>
         <w:pStyle w:val="ListParagraph"/>
+        <w:rPr>
+          <w:rFonts w:ascii="Raleway" w:hAnsi="Raleway"/>
+          <w:b/>
+          <w:bCs/>
+          <w:sz w:val="20"/>
+          <w:szCs w:val="20"/>
+          <w:lang w:val="en-US"/>
+        </w:rPr>
+      </w:pPr>
+    </w:p>
+    <w:p>
+      <w:pPr>
+        <w:pStyle w:val="ListParagraph"/>
         <w:numPr>
           <w:ilvl w:val="1"/>
           <w:numId w:val="1"/>
         </w:numPr>
         <w:rPr>
           <w:rFonts w:ascii="Raleway" w:hAnsi="Raleway"/>
-          <w:sz w:val="20"/>
-          <w:szCs w:val="20"/>
-          <w:lang w:val="en-US"/>
-        </w:rPr>
-      </w:pPr>
-      <w:r>
-        <w:rPr>
-          <w:rFonts w:ascii="Raleway" w:hAnsi="Raleway"/>
+          <w:b/>
+          <w:bCs/>
+          <w:sz w:val="20"/>
+          <w:szCs w:val="20"/>
+          <w:lang w:val="en-US"/>
+        </w:rPr>
+      </w:pPr>
+      <w:r>
+        <w:rPr>
+          <w:rFonts w:ascii="Raleway" w:hAnsi="Raleway"/>
+          <w:b/>
+          <w:bCs/>
           <w:sz w:val="20"/>
           <w:szCs w:val="20"/>
           <w:lang w:val="en-US"/>
@@ -174,14 +191,18 @@
         </w:numPr>
         <w:rPr>
           <w:rFonts w:ascii="Raleway" w:hAnsi="Raleway"/>
-          <w:sz w:val="20"/>
-          <w:szCs w:val="20"/>
-          <w:lang w:val="en-US"/>
-        </w:rPr>
-      </w:pPr>
-      <w:r>
-        <w:rPr>
-          <w:rFonts w:ascii="Raleway" w:hAnsi="Raleway"/>
+          <w:b/>
+          <w:bCs/>
+          <w:sz w:val="20"/>
+          <w:szCs w:val="20"/>
+          <w:lang w:val="en-US"/>
+        </w:rPr>
+      </w:pPr>
+      <w:r>
+        <w:rPr>
+          <w:rFonts w:ascii="Raleway" w:hAnsi="Raleway"/>
+          <w:b/>
+          <w:bCs/>
           <w:sz w:val="20"/>
           <w:szCs w:val="20"/>
           <w:lang w:val="en-US"/>
@@ -448,14 +469,18 @@
         </w:numPr>
         <w:rPr>
           <w:rFonts w:ascii="Raleway" w:hAnsi="Raleway"/>
-          <w:sz w:val="20"/>
-          <w:szCs w:val="20"/>
-          <w:lang w:val="en-US"/>
-        </w:rPr>
-      </w:pPr>
-      <w:r>
-        <w:rPr>
-          <w:rFonts w:ascii="Raleway" w:hAnsi="Raleway"/>
+          <w:b/>
+          <w:bCs/>
+          <w:sz w:val="20"/>
+          <w:szCs w:val="20"/>
+          <w:lang w:val="en-US"/>
+        </w:rPr>
+      </w:pPr>
+      <w:r>
+        <w:rPr>
+          <w:rFonts w:ascii="Raleway" w:hAnsi="Raleway"/>
+          <w:b/>
+          <w:bCs/>
           <w:sz w:val="20"/>
           <w:szCs w:val="20"/>
           <w:lang w:val="en-US"/>
@@ -595,6 +620,19 @@
         <w:pStyle w:val="ListParagraph"/>
         <w:rPr>
           <w:rFonts w:ascii="Raleway" w:hAnsi="Raleway"/>
+          <w:b/>
+          <w:bCs/>
+          <w:sz w:val="20"/>
+          <w:szCs w:val="20"/>
+          <w:lang w:val="en-US"/>
+        </w:rPr>
+      </w:pPr>
+    </w:p>
+    <w:p>
+      <w:pPr>
+        <w:pStyle w:val="ListParagraph"/>
+        <w:rPr>
+          <w:rFonts w:ascii="Raleway" w:hAnsi="Raleway"/>
           <w:sz w:val="20"/>
           <w:szCs w:val="20"/>
           <w:lang w:val="en-US"/>
@@ -669,6 +707,8 @@
       <w:r>
         <w:rPr>
           <w:rFonts w:ascii="Raleway" w:hAnsi="Raleway"/>
+          <w:b/>
+          <w:bCs/>
           <w:sz w:val="20"/>
           <w:szCs w:val="20"/>
           <w:lang w:val="en-US"/>
@@ -679,6 +719,8 @@
       <w:r>
         <w:rPr>
           <w:rFonts w:ascii="Raleway" w:hAnsi="Raleway"/>
+          <w:b/>
+          <w:bCs/>
           <w:sz w:val="20"/>
           <w:szCs w:val="20"/>
           <w:lang w:val="en-US"/>
@@ -688,6 +730,8 @@
       <w:r>
         <w:rPr>
           <w:rFonts w:ascii="Raleway" w:hAnsi="Raleway"/>
+          <w:b/>
+          <w:bCs/>
           <w:sz w:val="20"/>
           <w:szCs w:val="20"/>
           <w:lang w:val="en-US"/>
@@ -698,6 +742,8 @@
       <w:r>
         <w:rPr>
           <w:rFonts w:ascii="Raleway" w:hAnsi="Raleway"/>
+          <w:b/>
+          <w:bCs/>
           <w:sz w:val="20"/>
           <w:szCs w:val="20"/>
           <w:lang w:val="en-US"/>
@@ -833,11 +879,24 @@
       <w:r>
         <w:rPr>
           <w:rFonts w:ascii="Raleway" w:hAnsi="Raleway"/>
+          <w:b/>
+          <w:bCs/>
           <w:sz w:val="20"/>
           <w:szCs w:val="20"/>
           <w:lang w:val="en-US"/>
         </w:rPr>
         <w:t>Standardize data</w:t>
+      </w:r>
+      <w:r>
+        <w:rPr>
+          <w:rFonts w:ascii="Raleway" w:hAnsi="Raleway"/>
+          <w:b/>
+          <w:bCs/>
+          <w:sz w:val="20"/>
+          <w:szCs w:val="20"/>
+          <w:lang w:val="en-US"/>
+        </w:rPr>
+        <w:t xml:space="preserve"> (1 to 0)</w:t>
       </w:r>
     </w:p>
     <w:p>
@@ -948,11 +1007,24 @@
       <w:r>
         <w:rPr>
           <w:rFonts w:ascii="Raleway" w:hAnsi="Raleway"/>
+          <w:b/>
+          <w:bCs/>
           <w:sz w:val="20"/>
           <w:szCs w:val="20"/>
           <w:lang w:val="en-US"/>
         </w:rPr>
         <w:t>Normalize data</w:t>
+      </w:r>
+      <w:r>
+        <w:rPr>
+          <w:rFonts w:ascii="Raleway" w:hAnsi="Raleway"/>
+          <w:b/>
+          <w:bCs/>
+          <w:sz w:val="20"/>
+          <w:szCs w:val="20"/>
+          <w:lang w:val="en-US"/>
+        </w:rPr>
+        <w:t xml:space="preserve"> (Each row equals 1)</w:t>
       </w:r>
     </w:p>
     <w:p>
@@ -1052,11 +1124,24 @@
       <w:r>
         <w:rPr>
           <w:rFonts w:ascii="Raleway" w:hAnsi="Raleway"/>
+          <w:b/>
+          <w:bCs/>
           <w:sz w:val="20"/>
           <w:szCs w:val="20"/>
           <w:lang w:val="en-US"/>
         </w:rPr>
         <w:t>Binarize data</w:t>
+      </w:r>
+      <w:r>
+        <w:rPr>
+          <w:rFonts w:ascii="Raleway" w:hAnsi="Raleway"/>
+          <w:b/>
+          <w:bCs/>
+          <w:sz w:val="20"/>
+          <w:szCs w:val="20"/>
+          <w:lang w:val="en-US"/>
+        </w:rPr>
+        <w:t xml:space="preserve"> (on binary threshold)</w:t>
       </w:r>
     </w:p>
     <w:p>
@@ -1129,6 +1214,8 @@
       <w:r>
         <w:rPr>
           <w:rFonts w:ascii="Raleway" w:hAnsi="Raleway"/>
+          <w:b/>
+          <w:bCs/>
           <w:sz w:val="20"/>
           <w:szCs w:val="20"/>
           <w:lang w:val="en-US"/>
@@ -1269,6 +1356,8 @@
       <w:r>
         <w:rPr>
           <w:rFonts w:ascii="Raleway" w:hAnsi="Raleway"/>
+          <w:b/>
+          <w:bCs/>
           <w:sz w:val="20"/>
           <w:szCs w:val="20"/>
           <w:lang w:val="en-US"/>
@@ -1399,18 +1488,17 @@
           <w:lang w:val="en-US"/>
         </w:rPr>
       </w:pPr>
-    </w:p>
-    <w:p>
-      <w:pPr>
-        <w:rPr>
-          <w:rFonts w:ascii="Raleway" w:hAnsi="Raleway"/>
-          <w:b/>
-          <w:bCs/>
-          <w:sz w:val="20"/>
-          <w:szCs w:val="20"/>
-          <w:lang w:val="en-US"/>
-        </w:rPr>
-      </w:pPr>
+      <w:r>
+        <w:rPr>
+          <w:rFonts w:ascii="Raleway" w:hAnsi="Raleway"/>
+          <w:b/>
+          <w:bCs/>
+          <w:sz w:val="20"/>
+          <w:szCs w:val="20"/>
+          <w:lang w:val="en-US"/>
+        </w:rPr>
+        <w:br w:type="page"/>
+      </w:r>
     </w:p>
     <w:p>
       <w:pPr>
@@ -1437,6 +1525,7 @@
           <w:szCs w:val="20"/>
           <w:lang w:val="en-US"/>
         </w:rPr>
+        <w:lastRenderedPageBreak/>
         <w:t>Feature Selection</w:t>
       </w:r>
     </w:p>
@@ -1445,19 +1534,31 @@
         <w:pStyle w:val="ListParagraph"/>
         <w:rPr>
           <w:rFonts w:ascii="Raleway" w:hAnsi="Raleway"/>
-          <w:sz w:val="20"/>
-          <w:szCs w:val="20"/>
-          <w:lang w:val="en-US"/>
-        </w:rPr>
-      </w:pPr>
-      <w:r>
-        <w:rPr>
-          <w:rFonts w:ascii="Raleway" w:hAnsi="Raleway"/>
-          <w:sz w:val="20"/>
-          <w:szCs w:val="20"/>
-          <w:lang w:val="en-US"/>
-        </w:rPr>
-        <w:lastRenderedPageBreak/>
+          <w:b/>
+          <w:bCs/>
+          <w:sz w:val="20"/>
+          <w:szCs w:val="20"/>
+          <w:lang w:val="en-US"/>
+        </w:rPr>
+      </w:pPr>
+    </w:p>
+    <w:p>
+      <w:pPr>
+        <w:pStyle w:val="ListParagraph"/>
+        <w:rPr>
+          <w:rFonts w:ascii="Raleway" w:hAnsi="Raleway"/>
+          <w:sz w:val="20"/>
+          <w:szCs w:val="20"/>
+          <w:lang w:val="en-US"/>
+        </w:rPr>
+      </w:pPr>
+      <w:r>
+        <w:rPr>
+          <w:rFonts w:ascii="Raleway" w:hAnsi="Raleway"/>
+          <w:sz w:val="20"/>
+          <w:szCs w:val="20"/>
+          <w:lang w:val="en-US"/>
+        </w:rPr>
         <w:t>Quality of model determined by data features. Select those features that contribute most to the variable of interest. It reduces overfitting through reducing redundancy. Improves accuracy by creating a more accurate model. Reduces time needed to train by excluding irrelevant features.</w:t>
       </w:r>
     </w:p>
@@ -2886,6 +2987,29 @@
     </w:p>
     <w:p>
       <w:pPr>
+        <w:rPr>
+          <w:rFonts w:ascii="Raleway" w:hAnsi="Raleway"/>
+          <w:b/>
+          <w:bCs/>
+          <w:sz w:val="20"/>
+          <w:szCs w:val="20"/>
+          <w:lang w:val="en-US"/>
+        </w:rPr>
+      </w:pPr>
+      <w:r>
+        <w:rPr>
+          <w:rFonts w:ascii="Raleway" w:hAnsi="Raleway"/>
+          <w:b/>
+          <w:bCs/>
+          <w:sz w:val="20"/>
+          <w:szCs w:val="20"/>
+          <w:lang w:val="en-US"/>
+        </w:rPr>
+        <w:br w:type="page"/>
+      </w:r>
+    </w:p>
+    <w:p>
+      <w:pPr>
         <w:pStyle w:val="ListParagraph"/>
         <w:numPr>
           <w:ilvl w:val="0"/>
@@ -2909,6 +3033,7 @@
           <w:szCs w:val="20"/>
           <w:lang w:val="en-US"/>
         </w:rPr>
+        <w:lastRenderedPageBreak/>
         <w:t>Performance Metrics</w:t>
       </w:r>
     </w:p>
@@ -3066,7 +3191,6 @@
           <w:szCs w:val="20"/>
           <w:lang w:val="en-US"/>
         </w:rPr>
-        <w:lastRenderedPageBreak/>
         <w:t>Ratio of (correct predictions/all predictions). Only suitable if classes are balanced and errors in each similarly important (wrong cancer diagnosis vs. no diagnosis of ill)</w:t>
       </w:r>
     </w:p>
@@ -4236,6 +4360,29 @@
     </w:p>
     <w:p>
       <w:pPr>
+        <w:rPr>
+          <w:rFonts w:ascii="Raleway" w:hAnsi="Raleway"/>
+          <w:b/>
+          <w:bCs/>
+          <w:sz w:val="20"/>
+          <w:szCs w:val="20"/>
+          <w:lang w:val="en-US"/>
+        </w:rPr>
+      </w:pPr>
+      <w:r>
+        <w:rPr>
+          <w:rFonts w:ascii="Raleway" w:hAnsi="Raleway"/>
+          <w:b/>
+          <w:bCs/>
+          <w:sz w:val="20"/>
+          <w:szCs w:val="20"/>
+          <w:lang w:val="en-US"/>
+        </w:rPr>
+        <w:br w:type="page"/>
+      </w:r>
+    </w:p>
+    <w:p>
+      <w:pPr>
         <w:pStyle w:val="ListParagraph"/>
         <w:numPr>
           <w:ilvl w:val="0"/>
@@ -4259,6 +4406,7 @@
           <w:szCs w:val="20"/>
           <w:lang w:val="en-US"/>
         </w:rPr>
+        <w:lastRenderedPageBreak/>
         <w:t>Clustering</w:t>
       </w:r>
     </w:p>
@@ -4583,7 +4731,7 @@
           <w:szCs w:val="20"/>
           <w:lang w:val="en-US"/>
         </w:rPr>
-        <w:t>silhoutte</w:t>
+        <w:t>Silhouette_visual</w:t>
       </w:r>
       <w:proofErr w:type="spellEnd"/>
       <w:r>
@@ -4754,20 +4902,452 @@
           <w:lang w:val="en-US"/>
         </w:rPr>
       </w:pPr>
+      <w:r>
+        <w:rPr>
+          <w:rFonts w:ascii="Raleway" w:hAnsi="Raleway"/>
+          <w:b/>
+          <w:bCs/>
+          <w:sz w:val="20"/>
+          <w:szCs w:val="20"/>
+          <w:lang w:val="en-US"/>
+        </w:rPr>
+        <w:t>Accuracy clustering</w:t>
+      </w:r>
+      <w:r>
+        <w:rPr>
+          <w:rFonts w:ascii="Raleway" w:hAnsi="Raleway"/>
+          <w:b/>
+          <w:bCs/>
+          <w:sz w:val="20"/>
+          <w:szCs w:val="20"/>
+          <w:lang w:val="en-US"/>
+        </w:rPr>
+        <w:br/>
+      </w:r>
+      <w:r>
+        <w:rPr>
+          <w:rFonts w:ascii="Raleway" w:hAnsi="Raleway"/>
+          <w:sz w:val="20"/>
+          <w:szCs w:val="20"/>
+          <w:lang w:val="en-US"/>
+        </w:rPr>
+        <w:t>We can determine accuracy of cluster if we know classes.</w:t>
+      </w:r>
+    </w:p>
+    <w:p>
+      <w:pPr>
+        <w:pStyle w:val="ListParagraph"/>
+        <w:numPr>
+          <w:ilvl w:val="2"/>
+          <w:numId w:val="1"/>
+        </w:numPr>
+        <w:rPr>
+          <w:rFonts w:ascii="Raleway" w:hAnsi="Raleway"/>
+          <w:i/>
+          <w:iCs/>
+          <w:sz w:val="20"/>
+          <w:szCs w:val="20"/>
+          <w:lang w:val="en-US"/>
+        </w:rPr>
+      </w:pPr>
+      <w:proofErr w:type="spellStart"/>
+      <w:r>
+        <w:rPr>
+          <w:rFonts w:ascii="Raleway" w:hAnsi="Raleway"/>
+          <w:i/>
+          <w:iCs/>
+          <w:sz w:val="20"/>
+          <w:szCs w:val="20"/>
+          <w:lang w:val="en-US"/>
+        </w:rPr>
+        <w:t>accuracy_</w:t>
+      </w:r>
+      <w:proofErr w:type="gramStart"/>
+      <w:r>
+        <w:rPr>
+          <w:rFonts w:ascii="Raleway" w:hAnsi="Raleway"/>
+          <w:i/>
+          <w:iCs/>
+          <w:sz w:val="20"/>
+          <w:szCs w:val="20"/>
+          <w:lang w:val="en-US"/>
+        </w:rPr>
+        <w:t>clustering</w:t>
+      </w:r>
+      <w:proofErr w:type="spellEnd"/>
+      <w:r>
+        <w:rPr>
+          <w:rFonts w:ascii="Raleway" w:hAnsi="Raleway"/>
+          <w:i/>
+          <w:iCs/>
+          <w:sz w:val="20"/>
+          <w:szCs w:val="20"/>
+          <w:lang w:val="en-US"/>
+        </w:rPr>
+        <w:t>(</w:t>
+      </w:r>
+      <w:proofErr w:type="spellStart"/>
+      <w:proofErr w:type="gramEnd"/>
+      <w:r>
+        <w:rPr>
+          <w:rFonts w:ascii="Raleway" w:hAnsi="Raleway"/>
+          <w:i/>
+          <w:iCs/>
+          <w:sz w:val="20"/>
+          <w:szCs w:val="20"/>
+          <w:lang w:val="en-US"/>
+        </w:rPr>
+        <w:t>x_scaled</w:t>
+      </w:r>
+      <w:proofErr w:type="spellEnd"/>
+      <w:r>
+        <w:rPr>
+          <w:rFonts w:ascii="Raleway" w:hAnsi="Raleway"/>
+          <w:i/>
+          <w:iCs/>
+          <w:sz w:val="20"/>
+          <w:szCs w:val="20"/>
+          <w:lang w:val="en-US"/>
+        </w:rPr>
+        <w:t>, y)</w:t>
+      </w:r>
+    </w:p>
+    <w:p>
+      <w:pPr>
+        <w:pStyle w:val="ListParagraph"/>
+        <w:numPr>
+          <w:ilvl w:val="1"/>
+          <w:numId w:val="1"/>
+        </w:numPr>
+        <w:rPr>
+          <w:rFonts w:ascii="Raleway" w:hAnsi="Raleway"/>
+          <w:b/>
+          <w:bCs/>
+          <w:sz w:val="20"/>
+          <w:szCs w:val="20"/>
+          <w:lang w:val="en-US"/>
+        </w:rPr>
+      </w:pPr>
+      <w:r>
+        <w:rPr>
+          <w:rFonts w:ascii="Raleway" w:hAnsi="Raleway"/>
+          <w:b/>
+          <w:bCs/>
+          <w:sz w:val="20"/>
+          <w:szCs w:val="20"/>
+          <w:lang w:val="en-US"/>
+        </w:rPr>
+        <w:t>Silhouette score</w:t>
+      </w:r>
+      <w:r>
+        <w:rPr>
+          <w:rFonts w:ascii="Raleway" w:hAnsi="Raleway"/>
+          <w:b/>
+          <w:bCs/>
+          <w:sz w:val="20"/>
+          <w:szCs w:val="20"/>
+          <w:lang w:val="en-US"/>
+        </w:rPr>
+        <w:br/>
+      </w:r>
+      <w:r>
+        <w:rPr>
+          <w:rFonts w:ascii="Raleway" w:hAnsi="Raleway"/>
+          <w:sz w:val="20"/>
+          <w:szCs w:val="20"/>
+          <w:lang w:val="en-US"/>
+        </w:rPr>
+        <w:t>Measure of how similar object is to own cluster compared to other clusters. Ranges from +1 to -1 and high value indicates that object is well matched to own cluster. If low or negative, too many or too few clusters chosen.</w:t>
+      </w:r>
+    </w:p>
+    <w:p>
+      <w:pPr>
+        <w:pStyle w:val="ListParagraph"/>
+        <w:numPr>
+          <w:ilvl w:val="2"/>
+          <w:numId w:val="1"/>
+        </w:numPr>
+        <w:rPr>
+          <w:rFonts w:ascii="Raleway" w:hAnsi="Raleway"/>
+          <w:i/>
+          <w:iCs/>
+          <w:sz w:val="20"/>
+          <w:szCs w:val="20"/>
+          <w:lang w:val="en-US"/>
+        </w:rPr>
+      </w:pPr>
+      <w:proofErr w:type="spellStart"/>
+      <w:r>
+        <w:rPr>
+          <w:rFonts w:ascii="Raleway" w:hAnsi="Raleway"/>
+          <w:i/>
+          <w:iCs/>
+          <w:sz w:val="20"/>
+          <w:szCs w:val="20"/>
+          <w:lang w:val="en-US"/>
+        </w:rPr>
+        <w:t>silh_</w:t>
+      </w:r>
+      <w:proofErr w:type="gramStart"/>
+      <w:r>
+        <w:rPr>
+          <w:rFonts w:ascii="Raleway" w:hAnsi="Raleway"/>
+          <w:i/>
+          <w:iCs/>
+          <w:sz w:val="20"/>
+          <w:szCs w:val="20"/>
+          <w:lang w:val="en-US"/>
+        </w:rPr>
+        <w:t>sco</w:t>
+      </w:r>
+      <w:proofErr w:type="spellEnd"/>
+      <w:r>
+        <w:rPr>
+          <w:rFonts w:ascii="Raleway" w:hAnsi="Raleway"/>
+          <w:i/>
+          <w:iCs/>
+          <w:sz w:val="20"/>
+          <w:szCs w:val="20"/>
+          <w:lang w:val="en-US"/>
+        </w:rPr>
+        <w:t>(</w:t>
+      </w:r>
+      <w:proofErr w:type="spellStart"/>
+      <w:proofErr w:type="gramEnd"/>
+      <w:r>
+        <w:rPr>
+          <w:rFonts w:ascii="Raleway" w:hAnsi="Raleway"/>
+          <w:i/>
+          <w:iCs/>
+          <w:sz w:val="20"/>
+          <w:szCs w:val="20"/>
+          <w:lang w:val="en-US"/>
+        </w:rPr>
+        <w:t>x_scaled</w:t>
+      </w:r>
+      <w:proofErr w:type="spellEnd"/>
+      <w:r>
+        <w:rPr>
+          <w:rFonts w:ascii="Raleway" w:hAnsi="Raleway"/>
+          <w:i/>
+          <w:iCs/>
+          <w:sz w:val="20"/>
+          <w:szCs w:val="20"/>
+          <w:lang w:val="en-US"/>
+        </w:rPr>
+        <w:t>, model)</w:t>
+      </w:r>
+    </w:p>
+    <w:p>
+      <w:pPr>
+        <w:pStyle w:val="ListParagraph"/>
+        <w:numPr>
+          <w:ilvl w:val="1"/>
+          <w:numId w:val="1"/>
+        </w:numPr>
+        <w:rPr>
+          <w:rFonts w:ascii="Raleway" w:hAnsi="Raleway"/>
+          <w:i/>
+          <w:iCs/>
+          <w:sz w:val="20"/>
+          <w:szCs w:val="20"/>
+          <w:lang w:val="en-US"/>
+        </w:rPr>
+      </w:pPr>
+      <w:r>
+        <w:rPr>
+          <w:rFonts w:ascii="Raleway" w:hAnsi="Raleway"/>
+          <w:b/>
+          <w:bCs/>
+          <w:sz w:val="20"/>
+          <w:szCs w:val="20"/>
+          <w:lang w:val="en-US"/>
+        </w:rPr>
+        <w:t>Centroid rescaling for meaning</w:t>
+      </w:r>
+    </w:p>
+    <w:p>
+      <w:pPr>
+        <w:pStyle w:val="ListParagraph"/>
+        <w:ind w:left="1440"/>
+        <w:rPr>
+          <w:rFonts w:ascii="Raleway" w:hAnsi="Raleway"/>
+          <w:i/>
+          <w:iCs/>
+          <w:sz w:val="20"/>
+          <w:szCs w:val="20"/>
+          <w:lang w:val="en-US"/>
+        </w:rPr>
+      </w:pPr>
+      <w:r>
+        <w:rPr>
+          <w:rFonts w:ascii="Raleway" w:hAnsi="Raleway"/>
+          <w:sz w:val="20"/>
+          <w:szCs w:val="20"/>
+          <w:lang w:val="en-US"/>
+        </w:rPr>
+        <w:t>Centroids can only be interpreted if we rescale them from 0 to 1 range to their original ranges. On this basis we can interpret them.</w:t>
+      </w:r>
+    </w:p>
+    <w:p>
+      <w:pPr>
+        <w:pStyle w:val="ListParagraph"/>
+        <w:numPr>
+          <w:ilvl w:val="2"/>
+          <w:numId w:val="1"/>
+        </w:numPr>
+        <w:rPr>
+          <w:rFonts w:ascii="Raleway" w:hAnsi="Raleway"/>
+          <w:i/>
+          <w:iCs/>
+          <w:sz w:val="20"/>
+          <w:szCs w:val="20"/>
+          <w:lang w:val="en-US"/>
+        </w:rPr>
+      </w:pPr>
+      <w:proofErr w:type="spellStart"/>
+      <w:r>
+        <w:rPr>
+          <w:rFonts w:ascii="Raleway" w:hAnsi="Raleway"/>
+          <w:i/>
+          <w:iCs/>
+          <w:sz w:val="20"/>
+          <w:szCs w:val="20"/>
+          <w:lang w:val="en-US"/>
+        </w:rPr>
+        <w:t>centroid_</w:t>
+      </w:r>
+      <w:proofErr w:type="gramStart"/>
+      <w:r>
+        <w:rPr>
+          <w:rFonts w:ascii="Raleway" w:hAnsi="Raleway"/>
+          <w:i/>
+          <w:iCs/>
+          <w:sz w:val="20"/>
+          <w:szCs w:val="20"/>
+          <w:lang w:val="en-US"/>
+        </w:rPr>
+        <w:t>meaning</w:t>
+      </w:r>
+      <w:proofErr w:type="spellEnd"/>
+      <w:r>
+        <w:rPr>
+          <w:rFonts w:ascii="Raleway" w:hAnsi="Raleway"/>
+          <w:i/>
+          <w:iCs/>
+          <w:sz w:val="20"/>
+          <w:szCs w:val="20"/>
+          <w:lang w:val="en-US"/>
+        </w:rPr>
+        <w:t>(</w:t>
+      </w:r>
+      <w:proofErr w:type="gramEnd"/>
+      <w:r>
+        <w:rPr>
+          <w:rFonts w:ascii="Raleway" w:hAnsi="Raleway"/>
+          <w:i/>
+          <w:iCs/>
+          <w:sz w:val="20"/>
+          <w:szCs w:val="20"/>
+          <w:lang w:val="en-US"/>
+        </w:rPr>
+        <w:t xml:space="preserve">model, x, </w:t>
+      </w:r>
+      <w:proofErr w:type="spellStart"/>
+      <w:r>
+        <w:rPr>
+          <w:rFonts w:ascii="Raleway" w:hAnsi="Raleway"/>
+          <w:i/>
+          <w:iCs/>
+          <w:sz w:val="20"/>
+          <w:szCs w:val="20"/>
+          <w:lang w:val="en-US"/>
+        </w:rPr>
+        <w:t>x_scaled</w:t>
+      </w:r>
+      <w:proofErr w:type="spellEnd"/>
+      <w:r>
+        <w:rPr>
+          <w:rFonts w:ascii="Raleway" w:hAnsi="Raleway"/>
+          <w:i/>
+          <w:iCs/>
+          <w:sz w:val="20"/>
+          <w:szCs w:val="20"/>
+          <w:lang w:val="en-US"/>
+        </w:rPr>
+        <w:t>)</w:t>
+      </w:r>
+    </w:p>
+    <w:p>
+      <w:pPr>
+        <w:pStyle w:val="ListParagraph"/>
+        <w:numPr>
+          <w:ilvl w:val="1"/>
+          <w:numId w:val="1"/>
+        </w:numPr>
+        <w:rPr>
+          <w:rFonts w:ascii="Raleway" w:hAnsi="Raleway"/>
+          <w:i/>
+          <w:iCs/>
+          <w:sz w:val="20"/>
+          <w:szCs w:val="20"/>
+          <w:lang w:val="en-US"/>
+        </w:rPr>
+      </w:pPr>
+      <w:r>
+        <w:rPr>
+          <w:rFonts w:ascii="Raleway" w:hAnsi="Raleway"/>
+          <w:b/>
+          <w:bCs/>
+          <w:sz w:val="20"/>
+          <w:szCs w:val="20"/>
+          <w:lang w:val="en-US"/>
+        </w:rPr>
+        <w:t>Agglomerative Hierarchical Clustering</w:t>
+      </w:r>
+    </w:p>
+    <w:p>
+      <w:pPr>
+        <w:pStyle w:val="ListParagraph"/>
+        <w:ind w:left="1440"/>
+        <w:rPr>
+          <w:rFonts w:ascii="Raleway" w:hAnsi="Raleway"/>
+          <w:i/>
+          <w:iCs/>
+          <w:sz w:val="20"/>
+          <w:szCs w:val="20"/>
+          <w:lang w:val="en-US"/>
+        </w:rPr>
+      </w:pPr>
+      <w:r>
+        <w:rPr>
+          <w:rFonts w:ascii="Raleway" w:hAnsi="Raleway"/>
+          <w:sz w:val="20"/>
+          <w:szCs w:val="20"/>
+          <w:lang w:val="en-US"/>
+        </w:rPr>
+        <w:t>Start with every point as one cluster and agglomerate with next closest point to a cluster until entire data set is a cluster</w:t>
+      </w:r>
+    </w:p>
+    <w:p>
+      <w:pPr>
+        <w:pStyle w:val="ListParagraph"/>
+        <w:numPr>
+          <w:ilvl w:val="2"/>
+          <w:numId w:val="1"/>
+        </w:numPr>
+        <w:rPr>
+          <w:rFonts w:ascii="Raleway" w:hAnsi="Raleway"/>
+          <w:i/>
+          <w:iCs/>
+          <w:sz w:val="20"/>
+          <w:szCs w:val="20"/>
+          <w:lang w:val="en-US"/>
+        </w:rPr>
+      </w:pPr>
       <w:bookmarkStart w:id="0" w:name="_GoBack"/>
-      <w:r>
-        <w:rPr>
-          <w:rFonts w:ascii="Raleway" w:hAnsi="Raleway"/>
-          <w:b/>
-          <w:bCs/>
-          <w:sz w:val="20"/>
-          <w:szCs w:val="20"/>
-          <w:lang w:val="en-US"/>
-        </w:rPr>
-        <w:t>Learning curve</w:t>
-      </w:r>
-    </w:p>
-    <w:bookmarkEnd w:id="0"/>
+      <w:bookmarkEnd w:id="0"/>
+    </w:p>
     <w:p>
       <w:pPr>
         <w:rPr>

</xml_diff>

<commit_message>
add more extensive explanation to models
</commit_message>
<xml_diff>
--- a/AI Exam Process Steps with Functions.docx
+++ b/AI Exam Process Steps with Functions.docx
@@ -31,70 +31,6 @@
     </w:p>
     <w:p>
       <w:pPr>
-        <w:rPr>
-          <w:rFonts w:ascii="Raleway" w:hAnsi="Raleway"/>
-          <w:lang w:val="en-US"/>
-        </w:rPr>
-      </w:pPr>
-      <w:r>
-        <w:rPr>
-          <w:rFonts w:ascii="Raleway" w:hAnsi="Raleway"/>
-          <w:noProof/>
-          <w:lang w:val="en-US"/>
-        </w:rPr>
-        <w:drawing>
-          <wp:inline distT="0" distB="0" distL="0" distR="0" wp14:anchorId="47B1C47D" wp14:editId="40406B2E">
-            <wp:extent cx="4153710" cy="1960177"/>
-            <wp:effectExtent l="0" t="0" r="0" b="0"/>
-            <wp:docPr id="2" name="Picture 2" descr="A close up of a device&#10;&#10;Description automatically generated"/>
-            <wp:cNvGraphicFramePr>
-              <a:graphicFrameLocks xmlns:a="http://schemas.openxmlformats.org/drawingml/2006/main" noChangeAspect="1"/>
-            </wp:cNvGraphicFramePr>
-            <a:graphic xmlns:a="http://schemas.openxmlformats.org/drawingml/2006/main">
-              <a:graphicData uri="http://schemas.openxmlformats.org/drawingml/2006/picture">
-                <pic:pic xmlns:pic="http://schemas.openxmlformats.org/drawingml/2006/picture">
-                  <pic:nvPicPr>
-                    <pic:cNvPr id="2" name="Screen Shot 2019-12-05 at 15.29.53.png"/>
-                    <pic:cNvPicPr/>
-                  </pic:nvPicPr>
-                  <pic:blipFill>
-                    <a:blip r:embed="rId5">
-                      <a:extLst>
-                        <a:ext uri="{28A0092B-C50C-407E-A947-70E740481C1C}">
-                          <a14:useLocalDpi xmlns:a14="http://schemas.microsoft.com/office/drawing/2010/main" val="0"/>
-                        </a:ext>
-                      </a:extLst>
-                    </a:blip>
-                    <a:stretch>
-                      <a:fillRect/>
-                    </a:stretch>
-                  </pic:blipFill>
-                  <pic:spPr>
-                    <a:xfrm>
-                      <a:off x="0" y="0"/>
-                      <a:ext cx="4159698" cy="1963003"/>
-                    </a:xfrm>
-                    <a:prstGeom prst="rect">
-                      <a:avLst/>
-                    </a:prstGeom>
-                  </pic:spPr>
-                </pic:pic>
-              </a:graphicData>
-            </a:graphic>
-          </wp:inline>
-        </w:drawing>
-      </w:r>
-    </w:p>
-    <w:p>
-      <w:pPr>
-        <w:rPr>
-          <w:rFonts w:ascii="Raleway" w:hAnsi="Raleway"/>
-          <w:lang w:val="en-US"/>
-        </w:rPr>
-      </w:pPr>
-    </w:p>
-    <w:p>
-      <w:pPr>
         <w:pStyle w:val="ListParagraph"/>
         <w:numPr>
           <w:ilvl w:val="0"/>
@@ -660,6 +596,39 @@
           <w:lang w:val="en-US"/>
         </w:rPr>
       </w:pPr>
+      <w:proofErr w:type="spellStart"/>
+      <w:r>
+        <w:rPr>
+          <w:rFonts w:ascii="Raleway" w:hAnsi="Raleway"/>
+          <w:b/>
+          <w:bCs/>
+          <w:sz w:val="20"/>
+          <w:szCs w:val="20"/>
+          <w:lang w:val="en-US"/>
+        </w:rPr>
+        <w:t>Visulization</w:t>
+      </w:r>
+      <w:proofErr w:type="spellEnd"/>
+      <w:r>
+        <w:rPr>
+          <w:rFonts w:ascii="Raleway" w:hAnsi="Raleway"/>
+          <w:b/>
+          <w:bCs/>
+          <w:sz w:val="20"/>
+          <w:szCs w:val="20"/>
+          <w:lang w:val="en-US"/>
+        </w:rPr>
+        <w:t xml:space="preserve"> Inspiration: </w:t>
+      </w:r>
+      <w:r>
+        <w:rPr>
+          <w:rFonts w:ascii="Raleway" w:hAnsi="Raleway"/>
+          <w:sz w:val="20"/>
+          <w:szCs w:val="20"/>
+          <w:lang w:val="en-US"/>
+        </w:rPr>
+        <w:t>https://www.kaggle.com/bakosab666/heart-disease-visualization-and-predicting</w:t>
+      </w:r>
     </w:p>
     <w:p>
       <w:pPr>
@@ -950,6 +919,36 @@
           <w:szCs w:val="20"/>
           <w:lang w:val="en-US"/>
         </w:rPr>
+        <w:t>C</w:t>
+      </w:r>
+      <w:r>
+        <w:rPr>
+          <w:rFonts w:ascii="Raleway" w:hAnsi="Raleway"/>
+          <w:sz w:val="20"/>
+          <w:szCs w:val="20"/>
+          <w:lang w:val="en-US"/>
+        </w:rPr>
+        <w:t>hange the values of numeric columns in the dataset to a common scale, without distorting differences in the ranges of values</w:t>
+      </w:r>
+    </w:p>
+    <w:p>
+      <w:pPr>
+        <w:pStyle w:val="ListParagraph"/>
+        <w:ind w:left="1440"/>
+        <w:rPr>
+          <w:rFonts w:ascii="Raleway" w:hAnsi="Raleway"/>
+          <w:sz w:val="20"/>
+          <w:szCs w:val="20"/>
+          <w:lang w:val="en-US"/>
+        </w:rPr>
+      </w:pPr>
+      <w:r>
+        <w:rPr>
+          <w:rFonts w:ascii="Raleway" w:hAnsi="Raleway"/>
+          <w:sz w:val="20"/>
+          <w:szCs w:val="20"/>
+          <w:lang w:val="en-US"/>
+        </w:rPr>
         <w:t xml:space="preserve">Assumes Gaussian distribution but different means and standard deviation. 0 means mean and 1 means standard distribution. Most relevant for linear, log </w:t>
       </w:r>
       <w:proofErr w:type="spellStart"/>
@@ -1734,6 +1733,26 @@
     <w:p>
       <w:pPr>
         <w:pStyle w:val="ListParagraph"/>
+        <w:rPr>
+          <w:rFonts w:ascii="Raleway" w:hAnsi="Raleway"/>
+          <w:sz w:val="20"/>
+          <w:szCs w:val="20"/>
+          <w:lang w:val="en-US"/>
+        </w:rPr>
+      </w:pPr>
+      <w:r>
+        <w:rPr>
+          <w:rFonts w:ascii="Raleway" w:hAnsi="Raleway"/>
+          <w:sz w:val="20"/>
+          <w:szCs w:val="20"/>
+          <w:lang w:val="en-US"/>
+        </w:rPr>
+        <w:t>https://www.datacamp.com/community/tutorials/feature-selection-python</w:t>
+      </w:r>
+    </w:p>
+    <w:p>
+      <w:pPr>
+        <w:pStyle w:val="ListParagraph"/>
         <w:numPr>
           <w:ilvl w:val="1"/>
           <w:numId w:val="1"/>
@@ -1799,6 +1818,15 @@
         </w:rPr>
         <w:t xml:space="preserve"> to determine most relevant attributes using statistical test</w:t>
       </w:r>
+      <w:r>
+        <w:rPr>
+          <w:rFonts w:ascii="Raleway" w:hAnsi="Raleway"/>
+          <w:sz w:val="20"/>
+          <w:szCs w:val="20"/>
+          <w:lang w:val="en-US"/>
+        </w:rPr>
+        <w:t>. Determine strongest relationship with output variable.</w:t>
+      </w:r>
     </w:p>
     <w:p>
       <w:pPr>
@@ -2299,6 +2327,44 @@
         </w:rPr>
         <w:t xml:space="preserve"> and accuracy. Many trees with variations to get accurate result</w:t>
       </w:r>
+      <w:r>
+        <w:rPr>
+          <w:rFonts w:ascii="Raleway" w:hAnsi="Raleway"/>
+          <w:sz w:val="20"/>
+          <w:szCs w:val="20"/>
+          <w:lang w:val="en-US"/>
+        </w:rPr>
+        <w:t>. A</w:t>
+      </w:r>
+      <w:r>
+        <w:rPr>
+          <w:rFonts w:ascii="Raleway" w:hAnsi="Raleway"/>
+          <w:sz w:val="20"/>
+          <w:szCs w:val="20"/>
+          <w:lang w:val="en-US"/>
+        </w:rPr>
+        <w:t xml:space="preserve">ggregates the results of multiple de-correlated decision trees collected in a “forest” to output </w:t>
+      </w:r>
+      <w:proofErr w:type="gramStart"/>
+      <w:r>
+        <w:rPr>
+          <w:rFonts w:ascii="Raleway" w:hAnsi="Raleway"/>
+          <w:sz w:val="20"/>
+          <w:szCs w:val="20"/>
+          <w:lang w:val="en-US"/>
+        </w:rPr>
+        <w:t>it’s</w:t>
+      </w:r>
+      <w:proofErr w:type="gramEnd"/>
+      <w:r>
+        <w:rPr>
+          <w:rFonts w:ascii="Raleway" w:hAnsi="Raleway"/>
+          <w:sz w:val="20"/>
+          <w:szCs w:val="20"/>
+          <w:lang w:val="en-US"/>
+        </w:rPr>
+        <w:t xml:space="preserve"> classification result</w:t>
+      </w:r>
     </w:p>
     <w:p>
       <w:pPr>
@@ -2725,6 +2791,35 @@
         </w:rPr>
         <w:t>. Divide data into folds and train multiple times. Dataset must be large to accommodate process</w:t>
       </w:r>
+      <w:r>
+        <w:rPr>
+          <w:rFonts w:ascii="Raleway" w:hAnsi="Raleway"/>
+          <w:sz w:val="20"/>
+          <w:szCs w:val="20"/>
+          <w:lang w:val="en-US"/>
+        </w:rPr>
+        <w:t xml:space="preserve">. Takes stratified </w:t>
+      </w:r>
+      <w:proofErr w:type="spellStart"/>
+      <w:r>
+        <w:rPr>
+          <w:rFonts w:ascii="Raleway" w:hAnsi="Raleway"/>
+          <w:sz w:val="20"/>
+          <w:szCs w:val="20"/>
+          <w:lang w:val="en-US"/>
+        </w:rPr>
+        <w:t>kfold</w:t>
+      </w:r>
+      <w:proofErr w:type="spellEnd"/>
+      <w:r>
+        <w:rPr>
+          <w:rFonts w:ascii="Raleway" w:hAnsi="Raleway"/>
+          <w:sz w:val="20"/>
+          <w:szCs w:val="20"/>
+          <w:lang w:val="en-US"/>
+        </w:rPr>
+        <w:t xml:space="preserve"> to ensure representative representation of outcome variables and avoid overrepresentation of non-representative datasets</w:t>
+      </w:r>
     </w:p>
     <w:p>
       <w:pPr>
@@ -3647,6 +3742,15 @@
           <w:szCs w:val="20"/>
           <w:lang w:val="en-US"/>
         </w:rPr>
+        <w:t xml:space="preserve"> Shows performance of classification model at all classification thresholds.</w:t>
+      </w:r>
+      <w:r>
+        <w:rPr>
+          <w:rFonts w:ascii="Raleway" w:hAnsi="Raleway"/>
+          <w:sz w:val="20"/>
+          <w:szCs w:val="20"/>
+          <w:lang w:val="en-US"/>
+        </w:rPr>
         <w:br/>
         <w:t>Sensitivity: True positive (positive values correctly classified)</w:t>
       </w:r>
@@ -5779,6 +5883,17 @@
           <w:lang w:val="en-US"/>
         </w:rPr>
       </w:pPr>
+      <w:r>
+        <w:rPr>
+          <w:rFonts w:ascii="Raleway" w:hAnsi="Raleway"/>
+          <w:i/>
+          <w:iCs/>
+          <w:sz w:val="20"/>
+          <w:szCs w:val="20"/>
+          <w:lang w:val="en-US"/>
+        </w:rPr>
+        <w:br w:type="page"/>
+      </w:r>
     </w:p>
     <w:p>
       <w:pPr>
@@ -5805,6 +5920,7 @@
           <w:szCs w:val="20"/>
           <w:lang w:val="en-US"/>
         </w:rPr>
+        <w:lastRenderedPageBreak/>
         <w:t>Classification</w:t>
       </w:r>
     </w:p>
@@ -6040,21 +6156,66 @@
         <w:ind w:left="1440"/>
         <w:rPr>
           <w:rFonts w:ascii="Raleway" w:hAnsi="Raleway"/>
-          <w:i/>
-          <w:iCs/>
-          <w:sz w:val="20"/>
-          <w:szCs w:val="20"/>
-          <w:lang w:val="en-US"/>
-        </w:rPr>
-      </w:pPr>
-      <w:r>
-        <w:rPr>
-          <w:rFonts w:ascii="Raleway" w:hAnsi="Raleway"/>
-          <w:sz w:val="20"/>
-          <w:szCs w:val="20"/>
-          <w:lang w:val="en-US"/>
-        </w:rPr>
-        <w:t>TBD</w:t>
+          <w:sz w:val="20"/>
+          <w:szCs w:val="20"/>
+          <w:lang w:val="en-US"/>
+        </w:rPr>
+      </w:pPr>
+      <w:r>
+        <w:rPr>
+          <w:rFonts w:ascii="Raleway" w:hAnsi="Raleway"/>
+          <w:sz w:val="20"/>
+          <w:szCs w:val="20"/>
+          <w:lang w:val="en-US"/>
+        </w:rPr>
+        <w:t>Assumes that data is gaussian and each variable shaped like a bell curve when plotted. Each attribute has same variance</w:t>
+      </w:r>
+      <w:r>
+        <w:rPr>
+          <w:rFonts w:ascii="Raleway" w:hAnsi="Raleway"/>
+          <w:sz w:val="20"/>
+          <w:szCs w:val="20"/>
+          <w:lang w:val="en-US"/>
+        </w:rPr>
+        <w:t xml:space="preserve">. Estimates the </w:t>
+      </w:r>
+      <w:proofErr w:type="spellStart"/>
+      <w:r>
+        <w:rPr>
+          <w:rFonts w:ascii="Raleway" w:hAnsi="Raleway"/>
+          <w:sz w:val="20"/>
+          <w:szCs w:val="20"/>
+          <w:lang w:val="en-US"/>
+        </w:rPr>
+        <w:t>propability</w:t>
+      </w:r>
+      <w:proofErr w:type="spellEnd"/>
+      <w:r>
+        <w:rPr>
+          <w:rFonts w:ascii="Raleway" w:hAnsi="Raleway"/>
+          <w:sz w:val="20"/>
+          <w:szCs w:val="20"/>
+          <w:lang w:val="en-US"/>
+        </w:rPr>
+        <w:t xml:space="preserve"> that new set of inputs belongs to each class. Should be gaussian (using transformations (</w:t>
+      </w:r>
+      <w:r>
+        <w:rPr>
+          <w:rFonts w:ascii="Raleway" w:hAnsi="Raleway"/>
+          <w:sz w:val="20"/>
+          <w:szCs w:val="20"/>
+          <w:lang w:val="en-US"/>
+        </w:rPr>
+        <w:t>e.g. log and root for exponential distributions and Box-Cox for skewed distributions</w:t>
+      </w:r>
+      <w:r>
+        <w:rPr>
+          <w:rFonts w:ascii="Raleway" w:hAnsi="Raleway"/>
+          <w:sz w:val="20"/>
+          <w:szCs w:val="20"/>
+          <w:lang w:val="en-US"/>
+        </w:rPr>
+        <w:t>)</w:t>
       </w:r>
     </w:p>
     <w:p>
@@ -6218,7 +6379,45 @@
           <w:szCs w:val="20"/>
           <w:lang w:val="en-US"/>
         </w:rPr>
-        <w:t>Non-linear machine learning algorithm that uses distance metrics to find most similar k-elements. It takes mean outcome of neighbors as prediction</w:t>
+        <w:t xml:space="preserve">Non-linear machine learning </w:t>
+      </w:r>
+      <w:proofErr w:type="spellStart"/>
+      <w:r>
+        <w:rPr>
+          <w:rFonts w:ascii="Raleway" w:hAnsi="Raleway"/>
+          <w:sz w:val="20"/>
+          <w:szCs w:val="20"/>
+          <w:lang w:val="en-US"/>
+        </w:rPr>
+        <w:t>algor</w:t>
+      </w:r>
+      <w:r>
+        <w:rPr>
+          <w:rFonts w:ascii="Raleway" w:hAnsi="Raleway"/>
+          <w:sz w:val="20"/>
+          <w:szCs w:val="20"/>
+          <w:lang w:val="en-US"/>
+        </w:rPr>
+        <w:t>^</w:t>
+      </w:r>
+      <w:r>
+        <w:rPr>
+          <w:rFonts w:ascii="Raleway" w:hAnsi="Raleway"/>
+          <w:sz w:val="20"/>
+          <w:szCs w:val="20"/>
+          <w:lang w:val="en-US"/>
+        </w:rPr>
+        <w:t>ithm</w:t>
+      </w:r>
+      <w:proofErr w:type="spellEnd"/>
+      <w:r>
+        <w:rPr>
+          <w:rFonts w:ascii="Raleway" w:hAnsi="Raleway"/>
+          <w:sz w:val="20"/>
+          <w:szCs w:val="20"/>
+          <w:lang w:val="en-US"/>
+        </w:rPr>
+        <w:t xml:space="preserve"> that uses distance metrics to find most similar k-elements. It takes mean outcome of neighbors as prediction</w:t>
       </w:r>
     </w:p>
     <w:p>
@@ -6282,6 +6481,25 @@
           <w:lang w:val="en-US"/>
         </w:rPr>
         <w:t xml:space="preserve"> distance with p=1</w:t>
+      </w:r>
+      <w:r>
+        <w:rPr>
+          <w:rFonts w:ascii="Raleway" w:hAnsi="Raleway"/>
+          <w:sz w:val="20"/>
+          <w:szCs w:val="20"/>
+          <w:lang w:val="en-US"/>
+        </w:rPr>
+        <w:br/>
+        <w:t xml:space="preserve">Choosing and plotting beset k-value: </w:t>
+      </w:r>
+      <w:r>
+        <w:rPr>
+          <w:rFonts w:ascii="Raleway" w:hAnsi="Raleway"/>
+          <w:sz w:val="20"/>
+          <w:szCs w:val="20"/>
+          <w:lang w:val="en-US"/>
+        </w:rPr>
+        <w:t>https://medium.com/@kbrook10/day-11-machine-learning-using-knn-k-nearest-neighbors-with-scikit-learn-350c3a1402e6</w:t>
       </w:r>
     </w:p>
     <w:p>
@@ -6310,7 +6528,6 @@
           <w:szCs w:val="20"/>
           <w:lang w:val="en-US"/>
         </w:rPr>
-        <w:lastRenderedPageBreak/>
         <w:t>k_nn_k_nearest</w:t>
       </w:r>
       <w:proofErr w:type="spellEnd"/>
@@ -6397,8 +6614,6 @@
         <w:ind w:left="1440"/>
         <w:rPr>
           <w:rFonts w:ascii="Raleway" w:hAnsi="Raleway"/>
-          <w:i/>
-          <w:iCs/>
           <w:sz w:val="20"/>
           <w:szCs w:val="20"/>
           <w:lang w:val="en-US"/>
@@ -6412,6 +6627,60 @@
           <w:lang w:val="en-US"/>
         </w:rPr>
         <w:t>Class labels are represented by vector of features. Each feature is considered independent of others (why it is called naïve). Probabilities are calculated following Bayesian approach. Works quite well, especially on small data samples.</w:t>
+      </w:r>
+    </w:p>
+    <w:p>
+      <w:pPr>
+        <w:pStyle w:val="ListParagraph"/>
+        <w:ind w:left="1440"/>
+        <w:rPr>
+          <w:rFonts w:ascii="Raleway" w:hAnsi="Raleway"/>
+          <w:sz w:val="20"/>
+          <w:szCs w:val="20"/>
+          <w:lang w:val="en-US"/>
+        </w:rPr>
+      </w:pPr>
+      <w:r>
+        <w:rPr>
+          <w:rFonts w:ascii="Raleway" w:hAnsi="Raleway"/>
+          <w:sz w:val="20"/>
+          <w:szCs w:val="20"/>
+          <w:lang w:val="en-US"/>
+        </w:rPr>
+        <w:t>Features are assumed to be completely independent</w:t>
+      </w:r>
+      <w:r>
+        <w:rPr>
+          <w:rFonts w:ascii="Raleway" w:hAnsi="Raleway"/>
+          <w:sz w:val="20"/>
+          <w:szCs w:val="20"/>
+          <w:lang w:val="en-US"/>
+        </w:rPr>
+        <w:br/>
+        <w:t>Each feature is given the same weight and none of them is irrelevant and all contribute equally.</w:t>
+      </w:r>
+    </w:p>
+    <w:p>
+      <w:pPr>
+        <w:pStyle w:val="ListParagraph"/>
+        <w:ind w:left="1440"/>
+        <w:rPr>
+          <w:rFonts w:ascii="Raleway" w:hAnsi="Raleway"/>
+          <w:i/>
+          <w:iCs/>
+          <w:sz w:val="20"/>
+          <w:szCs w:val="20"/>
+          <w:lang w:val="en-US"/>
+        </w:rPr>
+      </w:pPr>
+      <w:r>
+        <w:rPr>
+          <w:rFonts w:ascii="Raleway" w:hAnsi="Raleway"/>
+          <w:sz w:val="20"/>
+          <w:szCs w:val="20"/>
+          <w:lang w:val="en-US"/>
+        </w:rPr>
+        <w:t>Each distribution can be independently estimated as one-dimensional, reducing the curse of dimensionality</w:t>
       </w:r>
     </w:p>
     <w:p>
@@ -6519,6 +6788,17 @@
         </w:rPr>
         <w:t>CART – Classification and Regression Trees</w:t>
       </w:r>
+      <w:r>
+        <w:rPr>
+          <w:rFonts w:ascii="Raleway" w:hAnsi="Raleway"/>
+          <w:b/>
+          <w:bCs/>
+          <w:sz w:val="20"/>
+          <w:szCs w:val="20"/>
+          <w:lang w:val="en-US"/>
+        </w:rPr>
+        <w:t xml:space="preserve"> (Humble decision tree)</w:t>
+      </w:r>
     </w:p>
     <w:p>
       <w:pPr>
@@ -6526,8 +6806,6 @@
         <w:ind w:left="1440"/>
         <w:rPr>
           <w:rFonts w:ascii="Raleway" w:hAnsi="Raleway"/>
-          <w:i/>
-          <w:iCs/>
           <w:sz w:val="20"/>
           <w:szCs w:val="20"/>
           <w:lang w:val="en-US"/>
@@ -6561,6 +6839,80 @@
           <w:lang w:val="en-US"/>
         </w:rPr>
         <w:t xml:space="preserve"> evaluating all attributes to minimize a cost function. This is the base for random forests and more sophisticated algorithms.</w:t>
+      </w:r>
+      <w:r>
+        <w:rPr>
+          <w:rFonts w:ascii="Raleway" w:hAnsi="Raleway"/>
+          <w:sz w:val="20"/>
+          <w:szCs w:val="20"/>
+          <w:lang w:val="en-US"/>
+        </w:rPr>
+        <w:t xml:space="preserve"> Split with best cost function is selected.</w:t>
+      </w:r>
+    </w:p>
+    <w:p>
+      <w:pPr>
+        <w:pStyle w:val="ListParagraph"/>
+        <w:ind w:left="1440"/>
+        <w:rPr>
+          <w:rFonts w:ascii="Raleway" w:hAnsi="Raleway"/>
+          <w:sz w:val="20"/>
+          <w:szCs w:val="20"/>
+          <w:lang w:val="en-US"/>
+        </w:rPr>
+      </w:pPr>
+      <w:r>
+        <w:rPr>
+          <w:rFonts w:ascii="Raleway" w:hAnsi="Raleway"/>
+          <w:sz w:val="20"/>
+          <w:szCs w:val="20"/>
+          <w:lang w:val="en-US"/>
+        </w:rPr>
+        <w:t>Gini index signals proportion of training instances with class k in rectangle of interest</w:t>
+      </w:r>
+    </w:p>
+    <w:p>
+      <w:pPr>
+        <w:pStyle w:val="ListParagraph"/>
+        <w:ind w:left="1440"/>
+        <w:rPr>
+          <w:rFonts w:ascii="Raleway" w:hAnsi="Raleway"/>
+          <w:sz w:val="20"/>
+          <w:szCs w:val="20"/>
+          <w:lang w:val="en-US"/>
+        </w:rPr>
+      </w:pPr>
+      <w:r>
+        <w:rPr>
+          <w:rFonts w:ascii="Raleway" w:hAnsi="Raleway"/>
+          <w:sz w:val="20"/>
+          <w:szCs w:val="20"/>
+          <w:lang w:val="en-US"/>
+        </w:rPr>
+        <w:t>Traverses tree based on input. By just following path on each dimension.</w:t>
+      </w:r>
+    </w:p>
+    <w:p>
+      <w:pPr>
+        <w:pStyle w:val="ListParagraph"/>
+        <w:ind w:left="1440"/>
+        <w:rPr>
+          <w:rFonts w:ascii="Raleway" w:hAnsi="Raleway"/>
+          <w:i/>
+          <w:iCs/>
+          <w:sz w:val="20"/>
+          <w:szCs w:val="20"/>
+          <w:lang w:val="en-US"/>
+        </w:rPr>
+      </w:pPr>
+      <w:r>
+        <w:rPr>
+          <w:rFonts w:ascii="Raleway" w:hAnsi="Raleway"/>
+          <w:sz w:val="20"/>
+          <w:szCs w:val="20"/>
+          <w:lang w:val="en-US"/>
+        </w:rPr>
+        <w:t>Uninformative variables will be automatically excluded.</w:t>
       </w:r>
     </w:p>
     <w:p>
@@ -6792,27 +7144,7 @@
           <w:szCs w:val="20"/>
           <w:lang w:val="en-US"/>
         </w:rPr>
-        <w:t xml:space="preserve"> two classes best. Data instances that are closest to this line </w:t>
-      </w:r>
-      <w:proofErr w:type="gramStart"/>
-      <w:r>
-        <w:rPr>
-          <w:rFonts w:ascii="Raleway" w:hAnsi="Raleway"/>
-          <w:sz w:val="20"/>
-          <w:szCs w:val="20"/>
-          <w:lang w:val="en-US"/>
-        </w:rPr>
-        <w:t>are ,</w:t>
-      </w:r>
-      <w:proofErr w:type="gramEnd"/>
-      <w:r>
-        <w:rPr>
-          <w:rFonts w:ascii="Raleway" w:hAnsi="Raleway"/>
-          <w:sz w:val="20"/>
-          <w:szCs w:val="20"/>
-          <w:lang w:val="en-US"/>
-        </w:rPr>
-        <w:t xml:space="preserve"> called support vectors. You can change the kernel function to use, default is radial basis function.</w:t>
+        <w:t xml:space="preserve"> two classes best. Data instances that are closest to this line are called support vectors. You can change the kernel function to use, default is radial basis function.</w:t>
       </w:r>
     </w:p>
     <w:p>
@@ -7179,6 +7511,63 @@
         </w:rPr>
         <w:t>Modern linear regression more resilient towards outliers. Loss function modified to minimize complexity of model measured as sum squared value of coefficient values.</w:t>
       </w:r>
+      <w:r>
+        <w:rPr>
+          <w:rFonts w:ascii="Raleway" w:hAnsi="Raleway"/>
+          <w:sz w:val="20"/>
+          <w:szCs w:val="20"/>
+          <w:lang w:val="en-US"/>
+        </w:rPr>
+        <w:t xml:space="preserve"> Can be used also when multicollinearity present.</w:t>
+      </w:r>
+      <w:r>
+        <w:rPr>
+          <w:rFonts w:ascii="Raleway" w:hAnsi="Raleway"/>
+          <w:sz w:val="20"/>
+          <w:szCs w:val="20"/>
+          <w:lang w:val="en-US"/>
+        </w:rPr>
+        <w:t xml:space="preserve"> Starts with slightly worse </w:t>
+      </w:r>
+      <w:r>
+        <w:rPr>
+          <w:rFonts w:ascii="Raleway" w:hAnsi="Raleway"/>
+          <w:sz w:val="20"/>
+          <w:szCs w:val="20"/>
+          <w:lang w:val="en-US"/>
+        </w:rPr>
+        <w:lastRenderedPageBreak/>
+        <w:t xml:space="preserve">initial prediction to achieve more accuracy over long-run. Adds small bias </w:t>
+      </w:r>
+      <w:proofErr w:type="spellStart"/>
+      <w:r>
+        <w:rPr>
+          <w:rFonts w:ascii="Raleway" w:hAnsi="Raleway"/>
+          <w:sz w:val="20"/>
+          <w:szCs w:val="20"/>
+          <w:lang w:val="en-US"/>
+        </w:rPr>
+        <w:t>trhough</w:t>
+      </w:r>
+      <w:proofErr w:type="spellEnd"/>
+      <w:r>
+        <w:rPr>
+          <w:rFonts w:ascii="Raleway" w:hAnsi="Raleway"/>
+          <w:sz w:val="20"/>
+          <w:szCs w:val="20"/>
+          <w:lang w:val="en-US"/>
+        </w:rPr>
+        <w:t xml:space="preserve"> </w:t>
+      </w:r>
+      <w:r>
+        <w:rPr>
+          <w:rFonts w:ascii="Raleway" w:hAnsi="Raleway"/>
+          <w:sz w:val="20"/>
+          <w:szCs w:val="20"/>
+          <w:lang w:val="en-US"/>
+        </w:rPr>
+        <w:t>penalty. Tries to minimize sum of squared residuals + ridge penalty</w:t>
+      </w:r>
     </w:p>
     <w:p>
       <w:pPr>
@@ -7230,25 +7619,32 @@
         </w:rPr>
         <w:t xml:space="preserve">Also aims at reducing weight of outliers. Loss function modified to measure </w:t>
       </w:r>
-      <w:proofErr w:type="spellStart"/>
-      <w:r>
-        <w:rPr>
-          <w:rFonts w:ascii="Raleway" w:hAnsi="Raleway"/>
-          <w:sz w:val="20"/>
-          <w:szCs w:val="20"/>
-          <w:lang w:val="en-US"/>
-        </w:rPr>
-        <w:t>complexitiy</w:t>
-      </w:r>
-      <w:proofErr w:type="spellEnd"/>
-      <w:r>
-        <w:rPr>
-          <w:rFonts w:ascii="Raleway" w:hAnsi="Raleway"/>
-          <w:sz w:val="20"/>
-          <w:szCs w:val="20"/>
-          <w:lang w:val="en-US"/>
-        </w:rPr>
-        <w:t xml:space="preserve"> as sum absolute value of coefficient values. </w:t>
+      <w:r>
+        <w:rPr>
+          <w:rFonts w:ascii="Raleway" w:hAnsi="Raleway"/>
+          <w:sz w:val="20"/>
+          <w:szCs w:val="20"/>
+          <w:lang w:val="en-US"/>
+        </w:rPr>
+        <w:t>complexity</w:t>
+      </w:r>
+      <w:r>
+        <w:rPr>
+          <w:rFonts w:ascii="Raleway" w:hAnsi="Raleway"/>
+          <w:sz w:val="20"/>
+          <w:szCs w:val="20"/>
+          <w:lang w:val="en-US"/>
+        </w:rPr>
+        <w:t xml:space="preserve"> as sum absolute value of coefficient values</w:t>
+      </w:r>
+      <w:r>
+        <w:rPr>
+          <w:rFonts w:ascii="Raleway" w:hAnsi="Raleway"/>
+          <w:sz w:val="20"/>
+          <w:szCs w:val="20"/>
+          <w:lang w:val="en-US"/>
+        </w:rPr>
+        <w:t xml:space="preserve"> and penalty. </w:t>
       </w:r>
     </w:p>
     <w:p>
@@ -7724,39 +8120,145 @@
           <w:szCs w:val="20"/>
           <w:lang w:val="en-US"/>
         </w:rPr>
-        <w:t>Build multiple models, typically same type, from different subsamples of a dataset and combining them with the mean. Is the contraction of bootstrapping and aggregation. Random Forest as extensi</w:t>
+        <w:t xml:space="preserve">Build multiple models, typically same type, from different subsamples of a dataset and combining them with the mean. Is the contraction of bootstrapping and aggregation. Random Forest as extension by trying to reduce correlation between individual classifiers. Random number of features in each split. Extra trees, each tree trained using whole sample and </w:t>
+      </w:r>
+      <w:proofErr w:type="spellStart"/>
+      <w:r>
+        <w:rPr>
+          <w:rFonts w:ascii="Raleway" w:hAnsi="Raleway"/>
+          <w:sz w:val="20"/>
+          <w:szCs w:val="20"/>
+          <w:lang w:val="en-US"/>
+        </w:rPr>
+        <w:t>topdown</w:t>
+      </w:r>
+      <w:proofErr w:type="spellEnd"/>
+      <w:r>
+        <w:rPr>
+          <w:rFonts w:ascii="Raleway" w:hAnsi="Raleway"/>
+          <w:sz w:val="20"/>
+          <w:szCs w:val="20"/>
+          <w:lang w:val="en-US"/>
+        </w:rPr>
+        <w:t xml:space="preserve"> split randomized.</w:t>
+      </w:r>
+    </w:p>
+    <w:p>
+      <w:pPr>
+        <w:pStyle w:val="ListParagraph"/>
+        <w:numPr>
+          <w:ilvl w:val="2"/>
+          <w:numId w:val="1"/>
+        </w:numPr>
+        <w:rPr>
+          <w:rFonts w:ascii="Raleway" w:hAnsi="Raleway"/>
+          <w:b/>
+          <w:bCs/>
+          <w:sz w:val="20"/>
+          <w:szCs w:val="20"/>
+          <w:lang w:val="en-US"/>
+        </w:rPr>
+      </w:pPr>
+    </w:p>
+    <w:p>
+      <w:pPr>
+        <w:pStyle w:val="ListParagraph"/>
+        <w:numPr>
+          <w:ilvl w:val="1"/>
+          <w:numId w:val="1"/>
+        </w:numPr>
+        <w:rPr>
+          <w:rFonts w:ascii="Raleway" w:hAnsi="Raleway"/>
+          <w:b/>
+          <w:bCs/>
+          <w:sz w:val="20"/>
+          <w:szCs w:val="20"/>
+          <w:lang w:val="en-US"/>
+        </w:rPr>
+      </w:pPr>
+      <w:r>
+        <w:rPr>
+          <w:rFonts w:ascii="Raleway" w:hAnsi="Raleway"/>
+          <w:b/>
+          <w:bCs/>
+          <w:sz w:val="20"/>
+          <w:szCs w:val="20"/>
+          <w:lang w:val="en-US"/>
+        </w:rPr>
+        <w:t>Boosting</w:t>
+      </w:r>
+    </w:p>
+    <w:p>
+      <w:pPr>
+        <w:pStyle w:val="ListParagraph"/>
+        <w:ind w:left="1440"/>
+        <w:rPr>
+          <w:rFonts w:ascii="Raleway" w:hAnsi="Raleway"/>
+          <w:sz w:val="20"/>
+          <w:szCs w:val="20"/>
+          <w:lang w:val="en-US"/>
+        </w:rPr>
+      </w:pPr>
+      <w:r>
+        <w:rPr>
+          <w:rFonts w:ascii="Raleway" w:hAnsi="Raleway"/>
+          <w:sz w:val="20"/>
+          <w:szCs w:val="20"/>
+          <w:lang w:val="en-US"/>
+        </w:rPr>
+        <w:t xml:space="preserve">Build model incrementally where each iteration tries to fix the errors of </w:t>
+      </w:r>
+      <w:proofErr w:type="spellStart"/>
+      <w:r>
+        <w:rPr>
+          <w:rFonts w:ascii="Raleway" w:hAnsi="Raleway"/>
+          <w:sz w:val="20"/>
+          <w:szCs w:val="20"/>
+          <w:lang w:val="en-US"/>
+        </w:rPr>
+        <w:t>tprevious</w:t>
+      </w:r>
+      <w:proofErr w:type="spellEnd"/>
+      <w:r>
+        <w:rPr>
+          <w:rFonts w:ascii="Raleway" w:hAnsi="Raleway"/>
+          <w:sz w:val="20"/>
+          <w:szCs w:val="20"/>
+          <w:lang w:val="en-US"/>
+        </w:rPr>
+        <w:t xml:space="preserve"> one. Weighting instances of dataset acc. To their difficulty to classify and using this to pay more or less attention to each instance when constructing subsequent models.</w:t>
+      </w:r>
+      <w:r>
+        <w:rPr>
+          <w:rFonts w:ascii="Raleway" w:hAnsi="Raleway"/>
+          <w:sz w:val="20"/>
+          <w:szCs w:val="20"/>
+          <w:lang w:val="en-US"/>
+        </w:rPr>
+        <w:t xml:space="preserve">  Combines weak learners to make classification. Some stump </w:t>
+      </w:r>
+      <w:proofErr w:type="gramStart"/>
+      <w:r>
+        <w:rPr>
+          <w:rFonts w:ascii="Raleway" w:hAnsi="Raleway"/>
+          <w:sz w:val="20"/>
+          <w:szCs w:val="20"/>
+          <w:lang w:val="en-US"/>
+        </w:rPr>
+        <w:t>get</w:t>
+      </w:r>
+      <w:proofErr w:type="gramEnd"/>
+      <w:r>
+        <w:rPr>
+          <w:rFonts w:ascii="Raleway" w:hAnsi="Raleway"/>
+          <w:sz w:val="20"/>
+          <w:szCs w:val="20"/>
+          <w:lang w:val="en-US"/>
+        </w:rPr>
+        <w:t xml:space="preserve"> more weighting. New stumps made using previous mistakes.</w:t>
       </w:r>
       <w:bookmarkStart w:id="0" w:name="_GoBack"/>
       <w:bookmarkEnd w:id="0"/>
-      <w:r>
-        <w:rPr>
-          <w:rFonts w:ascii="Raleway" w:hAnsi="Raleway"/>
-          <w:sz w:val="20"/>
-          <w:szCs w:val="20"/>
-          <w:lang w:val="en-US"/>
-        </w:rPr>
-        <w:t xml:space="preserve">on by trying to reduce correlation between individual classifiers. Random number of features in each split. Extra trees, each tree trained using whole sample and </w:t>
-      </w:r>
-      <w:proofErr w:type="spellStart"/>
-      <w:r>
-        <w:rPr>
-          <w:rFonts w:ascii="Raleway" w:hAnsi="Raleway"/>
-          <w:sz w:val="20"/>
-          <w:szCs w:val="20"/>
-          <w:lang w:val="en-US"/>
-        </w:rPr>
-        <w:t>topdown</w:t>
-      </w:r>
-      <w:proofErr w:type="spellEnd"/>
-      <w:r>
-        <w:rPr>
-          <w:rFonts w:ascii="Raleway" w:hAnsi="Raleway"/>
-          <w:sz w:val="20"/>
-          <w:szCs w:val="20"/>
-          <w:lang w:val="en-US"/>
-        </w:rPr>
-        <w:t xml:space="preserve"> split randomized.</w:t>
-      </w:r>
     </w:p>
     <w:p>
       <w:pPr>
@@ -7767,13 +8269,20 @@
         </w:numPr>
         <w:rPr>
           <w:rFonts w:ascii="Raleway" w:hAnsi="Raleway"/>
-          <w:b/>
-          <w:bCs/>
-          <w:sz w:val="20"/>
-          <w:szCs w:val="20"/>
-          <w:lang w:val="en-US"/>
-        </w:rPr>
-      </w:pPr>
+          <w:sz w:val="20"/>
+          <w:szCs w:val="20"/>
+          <w:lang w:val="en-US"/>
+        </w:rPr>
+      </w:pPr>
+      <w:r>
+        <w:rPr>
+          <w:rFonts w:ascii="Raleway" w:hAnsi="Raleway"/>
+          <w:sz w:val="20"/>
+          <w:szCs w:val="20"/>
+          <w:lang w:val="en-US"/>
+        </w:rPr>
+        <w:t>AdaBoost</w:t>
+      </w:r>
     </w:p>
     <w:p>
       <w:pPr>
@@ -7800,7 +8309,7 @@
           <w:szCs w:val="20"/>
           <w:lang w:val="en-US"/>
         </w:rPr>
-        <w:t>Boosting</w:t>
+        <w:t>Voting</w:t>
       </w:r>
     </w:p>
     <w:p>
@@ -7821,28 +8330,36 @@
           <w:szCs w:val="20"/>
           <w:lang w:val="en-US"/>
         </w:rPr>
-        <w:lastRenderedPageBreak/>
-        <w:t xml:space="preserve">Build model incrementally where each iteration tries to fix the errors of </w:t>
-      </w:r>
-      <w:proofErr w:type="spellStart"/>
-      <w:r>
-        <w:rPr>
-          <w:rFonts w:ascii="Raleway" w:hAnsi="Raleway"/>
-          <w:sz w:val="20"/>
-          <w:szCs w:val="20"/>
-          <w:lang w:val="en-US"/>
-        </w:rPr>
-        <w:t>tprevious</w:t>
-      </w:r>
-      <w:proofErr w:type="spellEnd"/>
-      <w:r>
-        <w:rPr>
-          <w:rFonts w:ascii="Raleway" w:hAnsi="Raleway"/>
-          <w:sz w:val="20"/>
-          <w:szCs w:val="20"/>
-          <w:lang w:val="en-US"/>
-        </w:rPr>
-        <w:t xml:space="preserve"> one. Weighting instances of dataset acc. To their difficulty to classify and using this to pay more or less attention to each instance when constructing subsequent models.</w:t>
+        <w:t>Multiple models</w:t>
+      </w:r>
+      <w:r>
+        <w:rPr>
+          <w:rFonts w:ascii="Raleway" w:hAnsi="Raleway"/>
+          <w:sz w:val="20"/>
+          <w:szCs w:val="20"/>
+          <w:lang w:val="en-US"/>
+        </w:rPr>
+        <w:t xml:space="preserve">, typically of different types and a procedure to combine their predictions. First, create all models using training dataset and when predicting take average of predictions of </w:t>
+      </w:r>
+      <w:proofErr w:type="spellStart"/>
+      <w:r>
+        <w:rPr>
+          <w:rFonts w:ascii="Raleway" w:hAnsi="Raleway"/>
+          <w:sz w:val="20"/>
+          <w:szCs w:val="20"/>
+          <w:lang w:val="en-US"/>
+        </w:rPr>
+        <w:t>submodel</w:t>
+      </w:r>
+      <w:proofErr w:type="spellEnd"/>
+      <w:r>
+        <w:rPr>
+          <w:rFonts w:ascii="Raleway" w:hAnsi="Raleway"/>
+          <w:sz w:val="20"/>
+          <w:szCs w:val="20"/>
+          <w:lang w:val="en-US"/>
+        </w:rPr>
+        <w:t xml:space="preserve">. </w:t>
       </w:r>
     </w:p>
     <w:p>
@@ -7854,20 +8371,13 @@
         </w:numPr>
         <w:rPr>
           <w:rFonts w:ascii="Raleway" w:hAnsi="Raleway"/>
-          <w:sz w:val="20"/>
-          <w:szCs w:val="20"/>
-          <w:lang w:val="en-US"/>
-        </w:rPr>
-      </w:pPr>
-      <w:r>
-        <w:rPr>
-          <w:rFonts w:ascii="Raleway" w:hAnsi="Raleway"/>
-          <w:sz w:val="20"/>
-          <w:szCs w:val="20"/>
-          <w:lang w:val="en-US"/>
-        </w:rPr>
-        <w:t>AdaBoost</w:t>
-      </w:r>
+          <w:b/>
+          <w:bCs/>
+          <w:sz w:val="20"/>
+          <w:szCs w:val="20"/>
+          <w:lang w:val="en-US"/>
+        </w:rPr>
+      </w:pPr>
     </w:p>
     <w:p>
       <w:pPr>
@@ -7894,120 +8404,31 @@
           <w:szCs w:val="20"/>
           <w:lang w:val="en-US"/>
         </w:rPr>
-        <w:t>Voting</w:t>
-      </w:r>
-    </w:p>
-    <w:p>
-      <w:pPr>
-        <w:pStyle w:val="ListParagraph"/>
-        <w:ind w:left="1440"/>
-        <w:rPr>
-          <w:rFonts w:ascii="Raleway" w:hAnsi="Raleway"/>
-          <w:sz w:val="20"/>
-          <w:szCs w:val="20"/>
-          <w:lang w:val="en-US"/>
-        </w:rPr>
-      </w:pPr>
-      <w:r>
-        <w:rPr>
-          <w:rFonts w:ascii="Raleway" w:hAnsi="Raleway"/>
-          <w:sz w:val="20"/>
-          <w:szCs w:val="20"/>
-          <w:lang w:val="en-US"/>
-        </w:rPr>
-        <w:t>Multiple models</w:t>
-      </w:r>
-      <w:r>
-        <w:rPr>
-          <w:rFonts w:ascii="Raleway" w:hAnsi="Raleway"/>
-          <w:sz w:val="20"/>
-          <w:szCs w:val="20"/>
-          <w:lang w:val="en-US"/>
-        </w:rPr>
-        <w:t xml:space="preserve">, typically of different types and a procedure to combine their predictions. First, create all models using training dataset and when predicting take average of predictions of </w:t>
-      </w:r>
-      <w:proofErr w:type="spellStart"/>
-      <w:r>
-        <w:rPr>
-          <w:rFonts w:ascii="Raleway" w:hAnsi="Raleway"/>
-          <w:sz w:val="20"/>
-          <w:szCs w:val="20"/>
-          <w:lang w:val="en-US"/>
-        </w:rPr>
-        <w:t>submodel</w:t>
-      </w:r>
-      <w:proofErr w:type="spellEnd"/>
-      <w:r>
-        <w:rPr>
-          <w:rFonts w:ascii="Raleway" w:hAnsi="Raleway"/>
-          <w:sz w:val="20"/>
-          <w:szCs w:val="20"/>
-          <w:lang w:val="en-US"/>
-        </w:rPr>
-        <w:t xml:space="preserve">. </w:t>
-      </w:r>
-    </w:p>
-    <w:p>
-      <w:pPr>
-        <w:pStyle w:val="ListParagraph"/>
-        <w:numPr>
-          <w:ilvl w:val="2"/>
-          <w:numId w:val="1"/>
-        </w:numPr>
-        <w:rPr>
-          <w:rFonts w:ascii="Raleway" w:hAnsi="Raleway"/>
-          <w:b/>
-          <w:bCs/>
-          <w:sz w:val="20"/>
-          <w:szCs w:val="20"/>
-          <w:lang w:val="en-US"/>
-        </w:rPr>
-      </w:pPr>
-    </w:p>
-    <w:p>
-      <w:pPr>
-        <w:pStyle w:val="ListParagraph"/>
-        <w:numPr>
-          <w:ilvl w:val="1"/>
-          <w:numId w:val="1"/>
-        </w:numPr>
-        <w:rPr>
-          <w:rFonts w:ascii="Raleway" w:hAnsi="Raleway"/>
-          <w:b/>
-          <w:bCs/>
-          <w:sz w:val="20"/>
-          <w:szCs w:val="20"/>
-          <w:lang w:val="en-US"/>
-        </w:rPr>
-      </w:pPr>
-      <w:r>
-        <w:rPr>
-          <w:rFonts w:ascii="Raleway" w:hAnsi="Raleway"/>
-          <w:b/>
-          <w:bCs/>
-          <w:sz w:val="20"/>
-          <w:szCs w:val="20"/>
-          <w:lang w:val="en-US"/>
-        </w:rPr>
         <w:t>Feature Importance</w:t>
       </w:r>
     </w:p>
     <w:p>
       <w:pPr>
-        <w:pStyle w:val="ListParagraph"/>
-        <w:numPr>
-          <w:ilvl w:val="1"/>
-          <w:numId w:val="1"/>
-        </w:numPr>
-        <w:rPr>
-          <w:rFonts w:ascii="Raleway" w:hAnsi="Raleway"/>
-          <w:b/>
-          <w:bCs/>
-          <w:sz w:val="20"/>
-          <w:szCs w:val="20"/>
-          <w:lang w:val="en-US"/>
-        </w:rPr>
-      </w:pPr>
+        <w:rPr>
+          <w:rFonts w:ascii="Raleway" w:hAnsi="Raleway"/>
+          <w:b/>
+          <w:bCs/>
+          <w:sz w:val="20"/>
+          <w:szCs w:val="20"/>
+          <w:lang w:val="en-US"/>
+        </w:rPr>
+      </w:pPr>
+      <w:r>
+        <w:rPr>
+          <w:rFonts w:ascii="Raleway" w:hAnsi="Raleway"/>
+          <w:b/>
+          <w:bCs/>
+          <w:sz w:val="20"/>
+          <w:szCs w:val="20"/>
+          <w:lang w:val="en-US"/>
+        </w:rPr>
+        <w:br w:type="page"/>
+      </w:r>
     </w:p>
     <w:p>
       <w:pPr>
@@ -8034,6 +8455,7 @@
           <w:szCs w:val="20"/>
           <w:lang w:val="en-US"/>
         </w:rPr>
+        <w:lastRenderedPageBreak/>
         <w:t>Hyperparameter Tuning</w:t>
       </w:r>
     </w:p>

</xml_diff>